<commit_message>
make it ready to submit
</commit_message>
<xml_diff>
--- a/docs/מדריך למשתמש עובדים-326639838_322720137.docx
+++ b/docs/מדריך למשתמש עובדים-326639838_322720137.docx
@@ -20,7 +20,57 @@
           <w:u w:val="single"/>
           <w:lang w:val="en-US"/>
         </w:rPr>
-        <w:t>User’s Guide:</w:t>
+        <w:t>User’s Guide</w:t>
+      </w:r>
+      <w:r>
+        <w:rPr>
+          <w:b/>
+          <w:sz w:val="40"/>
+          <w:szCs w:val="40"/>
+          <w:u w:val="single"/>
+          <w:lang w:val="en-US"/>
+        </w:rPr>
+        <w:t xml:space="preserve"> </w:t>
+      </w:r>
+      <w:r>
+        <w:rPr>
+          <w:b/>
+          <w:sz w:val="40"/>
+          <w:szCs w:val="40"/>
+          <w:u w:val="single"/>
+          <w:lang w:val="en-US"/>
+        </w:rPr>
+        <w:t>326639838</w:t>
+      </w:r>
+      <w:r>
+        <w:rPr>
+          <w:b/>
+          <w:sz w:val="40"/>
+          <w:szCs w:val="40"/>
+          <w:u w:val="single"/>
+          <w:lang w:val="en-US"/>
+        </w:rPr>
+        <w:t>-</w:t>
+      </w:r>
+      <w:r>
+        <w:rPr>
+          <w:b/>
+          <w:sz w:val="40"/>
+          <w:szCs w:val="40"/>
+          <w:u w:val="single"/>
+          <w:lang w:val="en-US"/>
+        </w:rPr>
+        <w:t>322720137</w:t>
+      </w:r>
+      <w:r>
+        <w:rPr>
+          <w:b/>
+          <w:sz w:val="40"/>
+          <w:szCs w:val="40"/>
+          <w:u w:val="single"/>
+          <w:lang w:val="en-US"/>
+        </w:rPr>
+        <w:t>:</w:t>
       </w:r>
     </w:p>
     <w:p>
@@ -39,7 +89,35 @@
         <w:rPr>
           <w:lang w:val="en-US"/>
         </w:rPr>
-        <w:t>system you are prompted with a question rather to load the pre made data to the system, if you choose not to load them you’d only have access to the admin’s account at login information’s of ID:-1 and Password: “admin” . at first login of any account you’d be asked to choose a password considering that your initial password is your username. The admin can create remove and manage branches plus fire or uploaded to the system a worker’s resignation plus all the actions of the tiers bellow</w:t>
+        <w:t xml:space="preserve">system you are prompted with a question rather to load the pre made data to the system, if you choose not to load them you’d only have access to the admin’s account at login information’s of </w:t>
+      </w:r>
+      <w:proofErr w:type="gramStart"/>
+      <w:r>
+        <w:rPr>
+          <w:lang w:val="en-US"/>
+        </w:rPr>
+        <w:t>ID:-</w:t>
+      </w:r>
+      <w:proofErr w:type="gramEnd"/>
+      <w:r>
+        <w:rPr>
+          <w:lang w:val="en-US"/>
+        </w:rPr>
+        <w:t xml:space="preserve">1 and Password: “admin” . at first login of any </w:t>
+      </w:r>
+      <w:proofErr w:type="gramStart"/>
+      <w:r>
+        <w:rPr>
+          <w:lang w:val="en-US"/>
+        </w:rPr>
+        <w:t>account</w:t>
+      </w:r>
+      <w:proofErr w:type="gramEnd"/>
+      <w:r>
+        <w:rPr>
+          <w:lang w:val="en-US"/>
+        </w:rPr>
+        <w:t xml:space="preserve"> you’d be asked to choose a password considering that your initial password is your username. The admin can create remove and manage branches plus fire or uploaded to the system a worker’s resignation plus all the actions of the tiers bellow</w:t>
       </w:r>
       <w:r>
         <w:rPr>
@@ -59,7 +137,21 @@
         <w:rPr>
           <w:lang w:val="en-US"/>
         </w:rPr>
-        <w:t>Branch manager with the login info of: id:22 and password:</w:t>
+        <w:t xml:space="preserve">Branch manager with the login info </w:t>
+      </w:r>
+      <w:proofErr w:type="gramStart"/>
+      <w:r>
+        <w:rPr>
+          <w:lang w:val="en-US"/>
+        </w:rPr>
+        <w:t>of:</w:t>
+      </w:r>
+      <w:proofErr w:type="gramEnd"/>
+      <w:r>
+        <w:rPr>
+          <w:lang w:val="en-US"/>
+        </w:rPr>
+        <w:t xml:space="preserve"> id:22 and password:</w:t>
       </w:r>
       <w:r>
         <w:rPr>
@@ -84,7 +176,20 @@
           <w:lang w:val="en-US"/>
         </w:rPr>
         <w:br/>
-        <w:t>the branch manager can manage the logistics of his employees. Which includes:</w:t>
+      </w:r>
+      <w:proofErr w:type="gramStart"/>
+      <w:r>
+        <w:rPr>
+          <w:lang w:val="en-US"/>
+        </w:rPr>
+        <w:t>the</w:t>
+      </w:r>
+      <w:proofErr w:type="gramEnd"/>
+      <w:r>
+        <w:rPr>
+          <w:lang w:val="en-US"/>
+        </w:rPr>
+        <w:t xml:space="preserve"> branch manager can manage the logistics of his employees. Which includes:</w:t>
       </w:r>
       <w:r>
         <w:rPr>
@@ -326,8 +431,16 @@
         <w:rPr>
           <w:lang w:val="en-US"/>
         </w:rPr>
-        <w:t>-roles:guard</w:t>
-      </w:r>
+        <w:t>-</w:t>
+      </w:r>
+      <w:proofErr w:type="spellStart"/>
+      <w:r>
+        <w:rPr>
+          <w:lang w:val="en-US"/>
+        </w:rPr>
+        <w:t>roles:guard</w:t>
+      </w:r>
+      <w:proofErr w:type="spellEnd"/>
       <w:r>
         <w:rPr>
           <w:lang w:val="en-US"/>
@@ -353,26 +466,72 @@
         <w:rPr>
           <w:lang w:val="en-US"/>
         </w:rPr>
-        <w:t>All in the Tel Aviv branch and all in 2 shifts one of tomorrow evening and on of the day after tomorrow morning.</w:t>
-      </w:r>
-      <w:r>
-        <w:rPr>
-          <w:lang w:val="en-US"/>
-        </w:rPr>
-        <w:t xml:space="preserve">  And all are in an on going shift</w:t>
-      </w:r>
-    </w:p>
-    <w:p>
-      <w:pPr>
-        <w:rPr>
-          <w:lang w:val="en-US"/>
-        </w:rPr>
-      </w:pPr>
-      <w:r>
-        <w:rPr>
-          <w:lang w:val="en-US"/>
-        </w:rPr>
-        <w:t xml:space="preserve">*if you </w:t>
+        <w:t xml:space="preserve">All in the Tel Aviv branch and all in 2 shifts one of tomorrow evening and </w:t>
+      </w:r>
+      <w:proofErr w:type="spellStart"/>
+      <w:proofErr w:type="gramStart"/>
+      <w:r>
+        <w:rPr>
+          <w:lang w:val="en-US"/>
+        </w:rPr>
+        <w:t>on</w:t>
+      </w:r>
+      <w:proofErr w:type="spellEnd"/>
+      <w:proofErr w:type="gramEnd"/>
+      <w:r>
+        <w:rPr>
+          <w:lang w:val="en-US"/>
+        </w:rPr>
+        <w:t xml:space="preserve"> of the day after tomorrow morning.</w:t>
+      </w:r>
+      <w:r>
+        <w:rPr>
+          <w:lang w:val="en-US"/>
+        </w:rPr>
+        <w:t xml:space="preserve">  And all are in an </w:t>
+      </w:r>
+      <w:proofErr w:type="spellStart"/>
+      <w:proofErr w:type="gramStart"/>
+      <w:r>
+        <w:rPr>
+          <w:lang w:val="en-US"/>
+        </w:rPr>
+        <w:t>on going</w:t>
+      </w:r>
+      <w:proofErr w:type="spellEnd"/>
+      <w:proofErr w:type="gramEnd"/>
+      <w:r>
+        <w:rPr>
+          <w:lang w:val="en-US"/>
+        </w:rPr>
+        <w:t xml:space="preserve"> shift</w:t>
+      </w:r>
+    </w:p>
+    <w:p>
+      <w:pPr>
+        <w:rPr>
+          <w:lang w:val="en-US"/>
+        </w:rPr>
+      </w:pPr>
+      <w:r>
+        <w:rPr>
+          <w:lang w:val="en-US"/>
+        </w:rPr>
+        <w:t>*</w:t>
+      </w:r>
+      <w:proofErr w:type="gramStart"/>
+      <w:r>
+        <w:rPr>
+          <w:lang w:val="en-US"/>
+        </w:rPr>
+        <w:t>if</w:t>
+      </w:r>
+      <w:proofErr w:type="gramEnd"/>
+      <w:r>
+        <w:rPr>
+          <w:lang w:val="en-US"/>
+        </w:rPr>
+        <w:t xml:space="preserve"> you </w:t>
       </w:r>
       <w:r>
         <w:rPr>
@@ -403,7 +562,21 @@
         <w:rPr>
           <w:lang w:val="en-US"/>
         </w:rPr>
-        <w:t>**if you check on Saturday then loading todays shift will be problematic…</w:t>
+        <w:t xml:space="preserve">**if you check on Saturday then loading </w:t>
+      </w:r>
+      <w:proofErr w:type="gramStart"/>
+      <w:r>
+        <w:rPr>
+          <w:lang w:val="en-US"/>
+        </w:rPr>
+        <w:t>todays</w:t>
+      </w:r>
+      <w:proofErr w:type="gramEnd"/>
+      <w:r>
+        <w:rPr>
+          <w:lang w:val="en-US"/>
+        </w:rPr>
+        <w:t xml:space="preserve"> shift will be problematic…</w:t>
       </w:r>
     </w:p>
     <w:p>
@@ -415,12 +588,34 @@
           <w:lang w:val="en-US"/>
         </w:rPr>
       </w:pPr>
+      <w:proofErr w:type="gramStart"/>
       <w:r>
         <w:rPr>
           <w:lang w:val="en-US"/>
         </w:rPr>
         <w:lastRenderedPageBreak/>
-        <w:t>before you can use the system you’d have to log in with id and password. You can close the system in this step too.</w:t>
+        <w:t>before</w:t>
+      </w:r>
+      <w:proofErr w:type="gramEnd"/>
+      <w:r>
+        <w:rPr>
+          <w:lang w:val="en-US"/>
+        </w:rPr>
+        <w:t xml:space="preserve"> you can use the </w:t>
+      </w:r>
+      <w:proofErr w:type="gramStart"/>
+      <w:r>
+        <w:rPr>
+          <w:lang w:val="en-US"/>
+        </w:rPr>
+        <w:t>system</w:t>
+      </w:r>
+      <w:proofErr w:type="gramEnd"/>
+      <w:r>
+        <w:rPr>
+          <w:lang w:val="en-US"/>
+        </w:rPr>
+        <w:t xml:space="preserve"> you’d have to log in with id and password. You can close the system in this step too.</w:t>
       </w:r>
       <w:r>
         <w:rPr>
@@ -971,7 +1166,21 @@
         <w:rPr>
           <w:lang w:val="en-US"/>
         </w:rPr>
-        <w:t>HR Only Comands:</w:t>
+        <w:t xml:space="preserve">HR Only </w:t>
+      </w:r>
+      <w:proofErr w:type="spellStart"/>
+      <w:r>
+        <w:rPr>
+          <w:lang w:val="en-US"/>
+        </w:rPr>
+        <w:t>Comands</w:t>
+      </w:r>
+      <w:proofErr w:type="spellEnd"/>
+      <w:r>
+        <w:rPr>
+          <w:lang w:val="en-US"/>
+        </w:rPr>
+        <w:t>:</w:t>
       </w:r>
     </w:p>
     <w:p>
@@ -1193,13 +1402,27 @@
         <w:rPr>
           <w:lang w:val="en-US"/>
         </w:rPr>
-        <w:t xml:space="preserve">-1)  </w:t>
-      </w:r>
-      <w:r>
-        <w:rPr>
-          <w:lang w:val="en-US"/>
-        </w:rPr>
-        <w:t>close the system</w:t>
+        <w:t>-1</w:t>
+      </w:r>
+      <w:proofErr w:type="gramStart"/>
+      <w:r>
+        <w:rPr>
+          <w:lang w:val="en-US"/>
+        </w:rPr>
+        <w:t xml:space="preserve">)  </w:t>
+      </w:r>
+      <w:r>
+        <w:rPr>
+          <w:lang w:val="en-US"/>
+        </w:rPr>
+        <w:t>close</w:t>
+      </w:r>
+      <w:proofErr w:type="gramEnd"/>
+      <w:r>
+        <w:rPr>
+          <w:lang w:val="en-US"/>
+        </w:rPr>
+        <w:t xml:space="preserve"> the system</w:t>
       </w:r>
     </w:p>
     <w:p>
@@ -1249,11 +1472,19 @@
           <w:lang w:val="en-US"/>
         </w:rPr>
       </w:pPr>
-      <w:r>
-        <w:rPr>
-          <w:lang w:val="en-US"/>
-        </w:rPr>
-        <w:t>youd be asked to enter the old password and the new password and if the old password matches and the new password is legal the password will be changed</w:t>
+      <w:proofErr w:type="spellStart"/>
+      <w:r>
+        <w:rPr>
+          <w:lang w:val="en-US"/>
+        </w:rPr>
+        <w:t>youd</w:t>
+      </w:r>
+      <w:proofErr w:type="spellEnd"/>
+      <w:r>
+        <w:rPr>
+          <w:lang w:val="en-US"/>
+        </w:rPr>
+        <w:t xml:space="preserve"> be asked to enter the old password and the new password and if the old password matches and the new password is legal the password will be changed</w:t>
       </w:r>
     </w:p>
     <w:p>
@@ -1303,11 +1534,33 @@
           <w:lang w:val="en-US"/>
         </w:rPr>
       </w:pPr>
-      <w:r>
-        <w:rPr>
-          <w:lang w:val="en-US"/>
-        </w:rPr>
-        <w:t>youd be asked the enter the new bank account and then the system will update it.</w:t>
+      <w:proofErr w:type="spellStart"/>
+      <w:r>
+        <w:rPr>
+          <w:lang w:val="en-US"/>
+        </w:rPr>
+        <w:t>youd</w:t>
+      </w:r>
+      <w:proofErr w:type="spellEnd"/>
+      <w:r>
+        <w:rPr>
+          <w:lang w:val="en-US"/>
+        </w:rPr>
+        <w:t xml:space="preserve"> be asked </w:t>
+      </w:r>
+      <w:proofErr w:type="gramStart"/>
+      <w:r>
+        <w:rPr>
+          <w:lang w:val="en-US"/>
+        </w:rPr>
+        <w:t>the enter</w:t>
+      </w:r>
+      <w:proofErr w:type="gramEnd"/>
+      <w:r>
+        <w:rPr>
+          <w:lang w:val="en-US"/>
+        </w:rPr>
+        <w:t xml:space="preserve"> the new bank account and then the system will update it.</w:t>
       </w:r>
     </w:p>
     <w:p>
@@ -1325,7 +1578,35 @@
         <w:rPr>
           <w:lang w:val="en-US"/>
         </w:rPr>
-        <w:t>Youd be ask to choose how many vacation days to use and if you have enough youd use them.</w:t>
+        <w:t xml:space="preserve">Youd be </w:t>
+      </w:r>
+      <w:proofErr w:type="gramStart"/>
+      <w:r>
+        <w:rPr>
+          <w:lang w:val="en-US"/>
+        </w:rPr>
+        <w:t>ask</w:t>
+      </w:r>
+      <w:proofErr w:type="gramEnd"/>
+      <w:r>
+        <w:rPr>
+          <w:lang w:val="en-US"/>
+        </w:rPr>
+        <w:t xml:space="preserve"> to choose how many vacation days to use and if you have enough </w:t>
+      </w:r>
+      <w:proofErr w:type="spellStart"/>
+      <w:r>
+        <w:rPr>
+          <w:lang w:val="en-US"/>
+        </w:rPr>
+        <w:t>youd</w:t>
+      </w:r>
+      <w:proofErr w:type="spellEnd"/>
+      <w:r>
+        <w:rPr>
+          <w:lang w:val="en-US"/>
+        </w:rPr>
+        <w:t xml:space="preserve"> use them.</w:t>
       </w:r>
     </w:p>
     <w:p>
@@ -1421,7 +1702,35 @@
         <w:rPr>
           <w:lang w:val="en-US"/>
         </w:rPr>
-        <w:t>If you are a shift manager in an on going shift he can change the role of a worker</w:t>
+        <w:t xml:space="preserve">If you are a shift manager in an </w:t>
+      </w:r>
+      <w:proofErr w:type="spellStart"/>
+      <w:r>
+        <w:rPr>
+          <w:lang w:val="en-US"/>
+        </w:rPr>
+        <w:t>on going</w:t>
+      </w:r>
+      <w:proofErr w:type="spellEnd"/>
+      <w:r>
+        <w:rPr>
+          <w:lang w:val="en-US"/>
+        </w:rPr>
+        <w:t xml:space="preserve"> </w:t>
+      </w:r>
+      <w:proofErr w:type="gramStart"/>
+      <w:r>
+        <w:rPr>
+          <w:lang w:val="en-US"/>
+        </w:rPr>
+        <w:t>shift</w:t>
+      </w:r>
+      <w:proofErr w:type="gramEnd"/>
+      <w:r>
+        <w:rPr>
+          <w:lang w:val="en-US"/>
+        </w:rPr>
+        <w:t xml:space="preserve"> he can change the role of a worker</w:t>
       </w:r>
     </w:p>
     <w:p>
@@ -1439,8 +1748,30 @@
         <w:rPr>
           <w:lang w:val="en-US"/>
         </w:rPr>
-        <w:t>Youd be asked to enter what type of license you wanna add to your acount</w:t>
-      </w:r>
+        <w:t xml:space="preserve">Youd be asked to enter what type of license you </w:t>
+      </w:r>
+      <w:proofErr w:type="spellStart"/>
+      <w:r>
+        <w:rPr>
+          <w:lang w:val="en-US"/>
+        </w:rPr>
+        <w:t>wanna</w:t>
+      </w:r>
+      <w:proofErr w:type="spellEnd"/>
+      <w:r>
+        <w:rPr>
+          <w:lang w:val="en-US"/>
+        </w:rPr>
+        <w:t xml:space="preserve"> add to your </w:t>
+      </w:r>
+      <w:proofErr w:type="spellStart"/>
+      <w:r>
+        <w:rPr>
+          <w:lang w:val="en-US"/>
+        </w:rPr>
+        <w:t>acount</w:t>
+      </w:r>
+      <w:proofErr w:type="spellEnd"/>
     </w:p>
     <w:p>
       <w:pPr>
@@ -1457,7 +1788,23 @@
         <w:rPr>
           <w:lang w:val="en-US"/>
         </w:rPr>
-        <w:t>Youd be asked to chose a worker and a new wage and if he is full time it will update it</w:t>
+        <w:t xml:space="preserve">Youd be asked to </w:t>
+      </w:r>
+      <w:proofErr w:type="spellStart"/>
+      <w:proofErr w:type="gramStart"/>
+      <w:r>
+        <w:rPr>
+          <w:lang w:val="en-US"/>
+        </w:rPr>
+        <w:t>chose</w:t>
+      </w:r>
+      <w:proofErr w:type="spellEnd"/>
+      <w:proofErr w:type="gramEnd"/>
+      <w:r>
+        <w:rPr>
+          <w:lang w:val="en-US"/>
+        </w:rPr>
+        <w:t xml:space="preserve"> a worker and a new wage and if he is full time it will update it</w:t>
       </w:r>
     </w:p>
     <w:p>
@@ -1475,7 +1822,23 @@
         <w:rPr>
           <w:lang w:val="en-US"/>
         </w:rPr>
-        <w:t>Youd be asked to chose a worker and a new wage and if he is not full time it will update it</w:t>
+        <w:t xml:space="preserve">Youd be asked to </w:t>
+      </w:r>
+      <w:proofErr w:type="spellStart"/>
+      <w:proofErr w:type="gramStart"/>
+      <w:r>
+        <w:rPr>
+          <w:lang w:val="en-US"/>
+        </w:rPr>
+        <w:t>chose</w:t>
+      </w:r>
+      <w:proofErr w:type="spellEnd"/>
+      <w:proofErr w:type="gramEnd"/>
+      <w:r>
+        <w:rPr>
+          <w:lang w:val="en-US"/>
+        </w:rPr>
+        <w:t xml:space="preserve"> a worker and a new wage and if he is not full time it will update it</w:t>
       </w:r>
     </w:p>
     <w:p>
@@ -1493,7 +1856,21 @@
         <w:rPr>
           <w:lang w:val="en-US"/>
         </w:rPr>
-        <w:t>Youd be asked to choose a worker and change if he is a full time worker or not</w:t>
+        <w:t xml:space="preserve">Youd be asked to choose a worker and change if he is a </w:t>
+      </w:r>
+      <w:proofErr w:type="gramStart"/>
+      <w:r>
+        <w:rPr>
+          <w:lang w:val="en-US"/>
+        </w:rPr>
+        <w:t>full time</w:t>
+      </w:r>
+      <w:proofErr w:type="gramEnd"/>
+      <w:r>
+        <w:rPr>
+          <w:lang w:val="en-US"/>
+        </w:rPr>
+        <w:t xml:space="preserve"> worker or not</w:t>
       </w:r>
     </w:p>
     <w:p>
@@ -1547,7 +1924,35 @@
         <w:rPr>
           <w:lang w:val="en-US"/>
         </w:rPr>
-        <w:t>Youd be asked to create or choose a shift and then youd be able to see the available workers for each shift youd be able to add workers to the shift remove workers show the shift info and check if the shift has the minimal requirements</w:t>
+        <w:t xml:space="preserve">Youd be asked to create or choose a shift and then </w:t>
+      </w:r>
+      <w:proofErr w:type="spellStart"/>
+      <w:r>
+        <w:rPr>
+          <w:lang w:val="en-US"/>
+        </w:rPr>
+        <w:t>youd</w:t>
+      </w:r>
+      <w:proofErr w:type="spellEnd"/>
+      <w:r>
+        <w:rPr>
+          <w:lang w:val="en-US"/>
+        </w:rPr>
+        <w:t xml:space="preserve"> be able to see the available workers for each shift </w:t>
+      </w:r>
+      <w:proofErr w:type="spellStart"/>
+      <w:r>
+        <w:rPr>
+          <w:lang w:val="en-US"/>
+        </w:rPr>
+        <w:t>youd</w:t>
+      </w:r>
+      <w:proofErr w:type="spellEnd"/>
+      <w:r>
+        <w:rPr>
+          <w:lang w:val="en-US"/>
+        </w:rPr>
+        <w:t xml:space="preserve"> be able to add workers to the shift remove workers show the shift info and check if the shift has the minimal requirements</w:t>
       </w:r>
     </w:p>
     <w:p>
@@ -1866,7 +2271,14 @@
         <w:rPr>
           <w:lang w:val="en-US"/>
         </w:rPr>
-        <w:t xml:space="preserve">enter a </w:t>
+        <w:t xml:space="preserve">enter </w:t>
+      </w:r>
+      <w:proofErr w:type="gramStart"/>
+      <w:r>
+        <w:rPr>
+          <w:lang w:val="en-US"/>
+        </w:rPr>
+        <w:t xml:space="preserve">a </w:t>
       </w:r>
       <w:r>
         <w:rPr>
@@ -1874,6 +2286,7 @@
         </w:rPr>
         <w:t>he’s</w:t>
       </w:r>
+      <w:proofErr w:type="gramEnd"/>
       <w:r>
         <w:rPr>
           <w:lang w:val="en-US"/>

</xml_diff>

<commit_message>
last fix to instructions
</commit_message>
<xml_diff>
--- a/docs/מדריך למשתמש עובדים-326639838_322720137.docx
+++ b/docs/מדריך למשתמש עובדים-326639838_322720137.docx
@@ -76,43 +76,127 @@
     <w:p>
       <w:pPr>
         <w:rPr>
-          <w:lang w:val="en-US"/>
-        </w:rPr>
-      </w:pPr>
-      <w:r>
-        <w:rPr>
-          <w:lang w:val="en-US"/>
-        </w:rPr>
-        <w:t xml:space="preserve">Before you start using the </w:t>
-      </w:r>
-      <w:r>
-        <w:rPr>
-          <w:lang w:val="en-US"/>
-        </w:rPr>
-        <w:t xml:space="preserve">system you are prompted with a question rather to load the pre made data to the system, if you choose not to load them you’d only have access to the admin’s account at login information’s of </w:t>
+          <w:bCs/>
+          <w:sz w:val="32"/>
+          <w:szCs w:val="32"/>
+          <w:lang w:val="en-US"/>
+        </w:rPr>
+      </w:pPr>
+      <w:r>
+        <w:rPr>
+          <w:bCs/>
+          <w:sz w:val="32"/>
+          <w:szCs w:val="32"/>
+          <w:lang w:val="en-US"/>
+        </w:rPr>
+        <w:t xml:space="preserve">To use the system, you’d need the database added to the submission in </w:t>
       </w:r>
       <w:proofErr w:type="gramStart"/>
       <w:r>
         <w:rPr>
-          <w:lang w:val="en-US"/>
-        </w:rPr>
-        <w:t>ID:-</w:t>
+          <w:bCs/>
+          <w:sz w:val="32"/>
+          <w:szCs w:val="32"/>
+          <w:lang w:val="en-US"/>
+        </w:rPr>
+        <w:t xml:space="preserve">release </w:t>
+      </w:r>
+      <w:r>
+        <w:rPr>
+          <w:bCs/>
+          <w:sz w:val="32"/>
+          <w:szCs w:val="32"/>
+          <w:lang w:val="en-US"/>
+        </w:rPr>
+        <w:t>.</w:t>
       </w:r>
       <w:proofErr w:type="gramEnd"/>
       <w:r>
         <w:rPr>
-          <w:lang w:val="en-US"/>
-        </w:rPr>
-        <w:t xml:space="preserve">1 and Password: “admin” . at first login of any </w:t>
+          <w:bCs/>
+          <w:sz w:val="32"/>
+          <w:szCs w:val="32"/>
+          <w:lang w:val="en-US"/>
+        </w:rPr>
+        <w:br/>
+      </w:r>
+    </w:p>
+    <w:p>
+      <w:pPr>
+        <w:rPr>
+          <w:lang w:val="en-US"/>
+        </w:rPr>
+      </w:pPr>
+      <w:r>
+        <w:rPr>
+          <w:lang w:val="en-US"/>
+        </w:rPr>
+        <w:t xml:space="preserve">Auto loaded data in the </w:t>
+      </w:r>
+      <w:proofErr w:type="spellStart"/>
+      <w:r>
+        <w:rPr>
+          <w:lang w:val="en-US"/>
+        </w:rPr>
+        <w:t>db</w:t>
+      </w:r>
+      <w:proofErr w:type="spellEnd"/>
+      <w:r>
+        <w:rPr>
+          <w:lang w:val="en-US"/>
+        </w:rPr>
+        <w:br/>
+      </w:r>
+      <w:r>
+        <w:rPr>
+          <w:lang w:val="en-US"/>
+        </w:rPr>
+        <w:t xml:space="preserve"> ID:</w:t>
+      </w:r>
+      <w:r>
+        <w:rPr>
+          <w:lang w:val="en-US"/>
+        </w:rPr>
+        <w:t xml:space="preserve">0 </w:t>
+      </w:r>
+      <w:r>
+        <w:rPr>
+          <w:lang w:val="en-US"/>
+        </w:rPr>
+        <w:t>and Password: “</w:t>
+      </w:r>
+      <w:r>
+        <w:rPr>
+          <w:lang w:val="en-US"/>
+        </w:rPr>
+        <w:t>Admin123”.</w:t>
+      </w:r>
+      <w:r>
+        <w:rPr>
+          <w:lang w:val="en-US"/>
+        </w:rPr>
+        <w:t xml:space="preserve"> </w:t>
       </w:r>
       <w:proofErr w:type="gramStart"/>
       <w:r>
         <w:rPr>
           <w:lang w:val="en-US"/>
         </w:rPr>
-        <w:t>account</w:t>
+        <w:t>at</w:t>
       </w:r>
       <w:proofErr w:type="gramEnd"/>
+      <w:r>
+        <w:rPr>
+          <w:lang w:val="en-US"/>
+        </w:rPr>
+        <w:t xml:space="preserve"> first login of any </w:t>
+      </w:r>
+      <w:r>
+        <w:rPr>
+          <w:lang w:val="en-US"/>
+        </w:rPr>
+        <w:t>account,</w:t>
+      </w:r>
       <w:r>
         <w:rPr>
           <w:lang w:val="en-US"/>
@@ -137,16 +221,14 @@
         <w:rPr>
           <w:lang w:val="en-US"/>
         </w:rPr>
-        <w:t xml:space="preserve">Branch manager with the login info </w:t>
-      </w:r>
-      <w:proofErr w:type="gramStart"/>
-      <w:r>
-        <w:rPr>
-          <w:lang w:val="en-US"/>
-        </w:rPr>
-        <w:t>of:</w:t>
-      </w:r>
-      <w:proofErr w:type="gramEnd"/>
+        <w:t>Branch manager with the login info</w:t>
+      </w:r>
+      <w:r>
+        <w:rPr>
+          <w:lang w:val="en-US"/>
+        </w:rPr>
+        <w:t>:</w:t>
+      </w:r>
       <w:r>
         <w:rPr>
           <w:lang w:val="en-US"/>
@@ -157,7 +239,19 @@
         <w:rPr>
           <w:lang w:val="en-US"/>
         </w:rPr>
-        <w:t xml:space="preserve"> "Benjamin"</w:t>
+        <w:t xml:space="preserve"> "</w:t>
+      </w:r>
+      <w:r>
+        <w:rPr>
+          <w:lang w:val="en-US"/>
+        </w:rPr>
+        <w:t>Benjy123</w:t>
+      </w:r>
+      <w:r>
+        <w:rPr>
+          <w:lang w:val="en-US"/>
+        </w:rPr>
+        <w:t>"</w:t>
       </w:r>
       <w:r>
         <w:rPr>
@@ -177,14 +271,12 @@
         </w:rPr>
         <w:br/>
       </w:r>
-      <w:proofErr w:type="gramStart"/>
-      <w:r>
-        <w:rPr>
-          <w:lang w:val="en-US"/>
-        </w:rPr>
-        <w:t>the</w:t>
-      </w:r>
-      <w:proofErr w:type="gramEnd"/>
+      <w:r>
+        <w:rPr>
+          <w:lang w:val="en-US"/>
+        </w:rPr>
+        <w:t>The</w:t>
+      </w:r>
       <w:r>
         <w:rPr>
           <w:lang w:val="en-US"/>
@@ -458,6 +550,1465 @@
     <w:p>
       <w:pPr>
         <w:rPr>
+          <w:lang w:val="en-US"/>
+        </w:rPr>
+      </w:pPr>
+      <w:r>
+        <w:rPr>
+          <w:lang w:val="en-US"/>
+        </w:rPr>
+        <w:t xml:space="preserve">Login </w:t>
+      </w:r>
+      <w:proofErr w:type="spellStart"/>
+      <w:r>
+        <w:rPr>
+          <w:lang w:val="en-US"/>
+        </w:rPr>
+        <w:t>infos</w:t>
+      </w:r>
+      <w:proofErr w:type="spellEnd"/>
+      <w:r>
+        <w:rPr>
+          <w:lang w:val="en-US"/>
+        </w:rPr>
+        <w:t>:</w:t>
+      </w:r>
+    </w:p>
+    <w:tbl>
+      <w:tblPr>
+        <w:tblW w:w="0" w:type="auto"/>
+        <w:tblCellSpacing w:w="0" w:type="dxa"/>
+        <w:tblBorders>
+          <w:top w:val="outset" w:sz="6" w:space="0" w:color="auto"/>
+          <w:left w:val="outset" w:sz="6" w:space="0" w:color="auto"/>
+          <w:bottom w:val="outset" w:sz="6" w:space="0" w:color="auto"/>
+          <w:right w:val="outset" w:sz="6" w:space="0" w:color="auto"/>
+        </w:tblBorders>
+        <w:tblCellMar>
+          <w:top w:w="20" w:type="dxa"/>
+          <w:left w:w="20" w:type="dxa"/>
+          <w:bottom w:w="20" w:type="dxa"/>
+          <w:right w:w="20" w:type="dxa"/>
+        </w:tblCellMar>
+        <w:tblLook w:val="04A0" w:firstRow="1" w:lastRow="0" w:firstColumn="1" w:lastColumn="0" w:noHBand="0" w:noVBand="1"/>
+      </w:tblPr>
+      <w:tblGrid>
+        <w:gridCol w:w="289"/>
+        <w:gridCol w:w="954"/>
+      </w:tblGrid>
+      <w:tr>
+        <w:trPr>
+          <w:tblCellSpacing w:w="0" w:type="dxa"/>
+        </w:trPr>
+        <w:tc>
+          <w:tcPr>
+            <w:tcW w:w="0" w:type="auto"/>
+            <w:tcBorders>
+              <w:top w:val="outset" w:sz="6" w:space="0" w:color="auto"/>
+              <w:left w:val="outset" w:sz="6" w:space="0" w:color="auto"/>
+              <w:bottom w:val="outset" w:sz="6" w:space="0" w:color="auto"/>
+              <w:right w:val="outset" w:sz="6" w:space="0" w:color="auto"/>
+            </w:tcBorders>
+            <w:shd w:val="clear" w:color="auto" w:fill="auto"/>
+            <w:vAlign w:val="center"/>
+            <w:hideMark/>
+          </w:tcPr>
+          <w:p>
+            <w:pPr>
+              <w:spacing w:after="0" w:line="240" w:lineRule="auto"/>
+              <w:jc w:val="right"/>
+              <w:rPr>
+                <w:rFonts w:ascii="MS Shell Dlg 2" w:eastAsia="Times New Roman" w:hAnsi="MS Shell Dlg 2" w:cs="MS Shell Dlg 2"/>
+                <w:kern w:val="0"/>
+                <w:sz w:val="20"/>
+                <w:szCs w:val="20"/>
+                <w:lang w:val="en-IL" w:eastAsia="en-IL"/>
+                <w14:ligatures w14:val="none"/>
+              </w:rPr>
+            </w:pPr>
+            <w:r>
+              <w:rPr>
+                <w:rFonts w:ascii="MS Shell Dlg 2" w:eastAsia="Times New Roman" w:hAnsi="MS Shell Dlg 2" w:cs="MS Shell Dlg 2"/>
+                <w:kern w:val="0"/>
+                <w:sz w:val="20"/>
+                <w:szCs w:val="20"/>
+                <w:lang w:val="en-IL" w:eastAsia="en-IL"/>
+                <w14:ligatures w14:val="none"/>
+              </w:rPr>
+              <w:t>0</w:t>
+            </w:r>
+          </w:p>
+        </w:tc>
+        <w:tc>
+          <w:tcPr>
+            <w:tcW w:w="0" w:type="auto"/>
+            <w:tcBorders>
+              <w:top w:val="outset" w:sz="6" w:space="0" w:color="auto"/>
+              <w:left w:val="outset" w:sz="6" w:space="0" w:color="auto"/>
+              <w:bottom w:val="outset" w:sz="6" w:space="0" w:color="auto"/>
+              <w:right w:val="outset" w:sz="6" w:space="0" w:color="auto"/>
+            </w:tcBorders>
+            <w:shd w:val="clear" w:color="auto" w:fill="auto"/>
+            <w:vAlign w:val="center"/>
+            <w:hideMark/>
+          </w:tcPr>
+          <w:p>
+            <w:pPr>
+              <w:spacing w:after="0" w:line="240" w:lineRule="auto"/>
+              <w:rPr>
+                <w:rFonts w:ascii="MS Shell Dlg 2" w:eastAsia="Times New Roman" w:hAnsi="MS Shell Dlg 2" w:cs="MS Shell Dlg 2"/>
+                <w:kern w:val="0"/>
+                <w:sz w:val="20"/>
+                <w:szCs w:val="20"/>
+                <w:lang w:val="en-IL" w:eastAsia="en-IL"/>
+                <w14:ligatures w14:val="none"/>
+              </w:rPr>
+            </w:pPr>
+            <w:r>
+              <w:rPr>
+                <w:rFonts w:ascii="MS Shell Dlg 2" w:eastAsia="Times New Roman" w:hAnsi="MS Shell Dlg 2" w:cs="MS Shell Dlg 2"/>
+                <w:kern w:val="0"/>
+                <w:sz w:val="20"/>
+                <w:szCs w:val="20"/>
+                <w:lang w:val="en-IL" w:eastAsia="en-IL"/>
+                <w14:ligatures w14:val="none"/>
+              </w:rPr>
+              <w:t>Admin123</w:t>
+            </w:r>
+          </w:p>
+        </w:tc>
+      </w:tr>
+      <w:tr>
+        <w:trPr>
+          <w:tblCellSpacing w:w="0" w:type="dxa"/>
+        </w:trPr>
+        <w:tc>
+          <w:tcPr>
+            <w:tcW w:w="0" w:type="auto"/>
+            <w:tcBorders>
+              <w:top w:val="outset" w:sz="6" w:space="0" w:color="auto"/>
+              <w:left w:val="outset" w:sz="6" w:space="0" w:color="auto"/>
+              <w:bottom w:val="outset" w:sz="6" w:space="0" w:color="auto"/>
+              <w:right w:val="outset" w:sz="6" w:space="0" w:color="auto"/>
+            </w:tcBorders>
+            <w:shd w:val="clear" w:color="auto" w:fill="auto"/>
+            <w:vAlign w:val="center"/>
+            <w:hideMark/>
+          </w:tcPr>
+          <w:p>
+            <w:pPr>
+              <w:spacing w:after="0" w:line="240" w:lineRule="auto"/>
+              <w:jc w:val="right"/>
+              <w:rPr>
+                <w:rFonts w:ascii="MS Shell Dlg 2" w:eastAsia="Times New Roman" w:hAnsi="MS Shell Dlg 2" w:cs="MS Shell Dlg 2"/>
+                <w:kern w:val="0"/>
+                <w:sz w:val="20"/>
+                <w:szCs w:val="20"/>
+                <w:lang w:val="en-IL" w:eastAsia="en-IL"/>
+                <w14:ligatures w14:val="none"/>
+              </w:rPr>
+            </w:pPr>
+            <w:r>
+              <w:rPr>
+                <w:rFonts w:ascii="MS Shell Dlg 2" w:eastAsia="Times New Roman" w:hAnsi="MS Shell Dlg 2" w:cs="MS Shell Dlg 2"/>
+                <w:kern w:val="0"/>
+                <w:sz w:val="20"/>
+                <w:szCs w:val="20"/>
+                <w:lang w:val="en-IL" w:eastAsia="en-IL"/>
+                <w14:ligatures w14:val="none"/>
+              </w:rPr>
+              <w:t>1</w:t>
+            </w:r>
+          </w:p>
+        </w:tc>
+        <w:tc>
+          <w:tcPr>
+            <w:tcW w:w="0" w:type="auto"/>
+            <w:tcBorders>
+              <w:top w:val="outset" w:sz="6" w:space="0" w:color="auto"/>
+              <w:left w:val="outset" w:sz="6" w:space="0" w:color="auto"/>
+              <w:bottom w:val="outset" w:sz="6" w:space="0" w:color="auto"/>
+              <w:right w:val="outset" w:sz="6" w:space="0" w:color="auto"/>
+            </w:tcBorders>
+            <w:shd w:val="clear" w:color="auto" w:fill="auto"/>
+            <w:vAlign w:val="center"/>
+            <w:hideMark/>
+          </w:tcPr>
+          <w:p>
+            <w:pPr>
+              <w:spacing w:after="0" w:line="240" w:lineRule="auto"/>
+              <w:rPr>
+                <w:rFonts w:ascii="MS Shell Dlg 2" w:eastAsia="Times New Roman" w:hAnsi="MS Shell Dlg 2" w:cs="MS Shell Dlg 2"/>
+                <w:kern w:val="0"/>
+                <w:sz w:val="20"/>
+                <w:szCs w:val="20"/>
+                <w:lang w:val="en-IL" w:eastAsia="en-IL"/>
+                <w14:ligatures w14:val="none"/>
+              </w:rPr>
+            </w:pPr>
+            <w:r>
+              <w:rPr>
+                <w:rFonts w:ascii="MS Shell Dlg 2" w:eastAsia="Times New Roman" w:hAnsi="MS Shell Dlg 2" w:cs="MS Shell Dlg 2"/>
+                <w:kern w:val="0"/>
+                <w:sz w:val="20"/>
+                <w:szCs w:val="20"/>
+                <w:lang w:val="en-IL" w:eastAsia="en-IL"/>
+                <w14:ligatures w14:val="none"/>
+              </w:rPr>
+              <w:t>Alfy1234</w:t>
+            </w:r>
+          </w:p>
+        </w:tc>
+      </w:tr>
+      <w:tr>
+        <w:trPr>
+          <w:tblCellSpacing w:w="0" w:type="dxa"/>
+        </w:trPr>
+        <w:tc>
+          <w:tcPr>
+            <w:tcW w:w="0" w:type="auto"/>
+            <w:tcBorders>
+              <w:top w:val="outset" w:sz="6" w:space="0" w:color="auto"/>
+              <w:left w:val="outset" w:sz="6" w:space="0" w:color="auto"/>
+              <w:bottom w:val="outset" w:sz="6" w:space="0" w:color="auto"/>
+              <w:right w:val="outset" w:sz="6" w:space="0" w:color="auto"/>
+            </w:tcBorders>
+            <w:shd w:val="clear" w:color="auto" w:fill="auto"/>
+            <w:vAlign w:val="center"/>
+            <w:hideMark/>
+          </w:tcPr>
+          <w:p>
+            <w:pPr>
+              <w:spacing w:after="0" w:line="240" w:lineRule="auto"/>
+              <w:jc w:val="right"/>
+              <w:rPr>
+                <w:rFonts w:ascii="MS Shell Dlg 2" w:eastAsia="Times New Roman" w:hAnsi="MS Shell Dlg 2" w:cs="MS Shell Dlg 2"/>
+                <w:kern w:val="0"/>
+                <w:sz w:val="20"/>
+                <w:szCs w:val="20"/>
+                <w:lang w:val="en-IL" w:eastAsia="en-IL"/>
+                <w14:ligatures w14:val="none"/>
+              </w:rPr>
+            </w:pPr>
+            <w:r>
+              <w:rPr>
+                <w:rFonts w:ascii="MS Shell Dlg 2" w:eastAsia="Times New Roman" w:hAnsi="MS Shell Dlg 2" w:cs="MS Shell Dlg 2"/>
+                <w:kern w:val="0"/>
+                <w:sz w:val="20"/>
+                <w:szCs w:val="20"/>
+                <w:lang w:val="en-IL" w:eastAsia="en-IL"/>
+                <w14:ligatures w14:val="none"/>
+              </w:rPr>
+              <w:t>2</w:t>
+            </w:r>
+          </w:p>
+        </w:tc>
+        <w:tc>
+          <w:tcPr>
+            <w:tcW w:w="0" w:type="auto"/>
+            <w:tcBorders>
+              <w:top w:val="outset" w:sz="6" w:space="0" w:color="auto"/>
+              <w:left w:val="outset" w:sz="6" w:space="0" w:color="auto"/>
+              <w:bottom w:val="outset" w:sz="6" w:space="0" w:color="auto"/>
+              <w:right w:val="outset" w:sz="6" w:space="0" w:color="auto"/>
+            </w:tcBorders>
+            <w:shd w:val="clear" w:color="auto" w:fill="auto"/>
+            <w:vAlign w:val="center"/>
+            <w:hideMark/>
+          </w:tcPr>
+          <w:p>
+            <w:pPr>
+              <w:spacing w:after="0" w:line="240" w:lineRule="auto"/>
+              <w:rPr>
+                <w:rFonts w:ascii="MS Shell Dlg 2" w:eastAsia="Times New Roman" w:hAnsi="MS Shell Dlg 2" w:cs="MS Shell Dlg 2"/>
+                <w:kern w:val="0"/>
+                <w:sz w:val="20"/>
+                <w:szCs w:val="20"/>
+                <w:lang w:val="en-IL" w:eastAsia="en-IL"/>
+                <w14:ligatures w14:val="none"/>
+              </w:rPr>
+            </w:pPr>
+            <w:r>
+              <w:rPr>
+                <w:rFonts w:ascii="MS Shell Dlg 2" w:eastAsia="Times New Roman" w:hAnsi="MS Shell Dlg 2" w:cs="MS Shell Dlg 2"/>
+                <w:kern w:val="0"/>
+                <w:sz w:val="20"/>
+                <w:szCs w:val="20"/>
+                <w:lang w:val="en-IL" w:eastAsia="en-IL"/>
+                <w14:ligatures w14:val="none"/>
+              </w:rPr>
+              <w:t>Benjamin</w:t>
+            </w:r>
+          </w:p>
+        </w:tc>
+      </w:tr>
+      <w:tr>
+        <w:trPr>
+          <w:tblCellSpacing w:w="0" w:type="dxa"/>
+        </w:trPr>
+        <w:tc>
+          <w:tcPr>
+            <w:tcW w:w="0" w:type="auto"/>
+            <w:tcBorders>
+              <w:top w:val="outset" w:sz="6" w:space="0" w:color="auto"/>
+              <w:left w:val="outset" w:sz="6" w:space="0" w:color="auto"/>
+              <w:bottom w:val="outset" w:sz="6" w:space="0" w:color="auto"/>
+              <w:right w:val="outset" w:sz="6" w:space="0" w:color="auto"/>
+            </w:tcBorders>
+            <w:shd w:val="clear" w:color="auto" w:fill="auto"/>
+            <w:vAlign w:val="center"/>
+            <w:hideMark/>
+          </w:tcPr>
+          <w:p>
+            <w:pPr>
+              <w:spacing w:after="0" w:line="240" w:lineRule="auto"/>
+              <w:jc w:val="right"/>
+              <w:rPr>
+                <w:rFonts w:ascii="MS Shell Dlg 2" w:eastAsia="Times New Roman" w:hAnsi="MS Shell Dlg 2" w:cs="MS Shell Dlg 2"/>
+                <w:kern w:val="0"/>
+                <w:sz w:val="20"/>
+                <w:szCs w:val="20"/>
+                <w:lang w:val="en-IL" w:eastAsia="en-IL"/>
+                <w14:ligatures w14:val="none"/>
+              </w:rPr>
+            </w:pPr>
+            <w:r>
+              <w:rPr>
+                <w:rFonts w:ascii="MS Shell Dlg 2" w:eastAsia="Times New Roman" w:hAnsi="MS Shell Dlg 2" w:cs="MS Shell Dlg 2"/>
+                <w:kern w:val="0"/>
+                <w:sz w:val="20"/>
+                <w:szCs w:val="20"/>
+                <w:lang w:val="en-IL" w:eastAsia="en-IL"/>
+                <w14:ligatures w14:val="none"/>
+              </w:rPr>
+              <w:lastRenderedPageBreak/>
+              <w:t>3</w:t>
+            </w:r>
+          </w:p>
+        </w:tc>
+        <w:tc>
+          <w:tcPr>
+            <w:tcW w:w="0" w:type="auto"/>
+            <w:tcBorders>
+              <w:top w:val="outset" w:sz="6" w:space="0" w:color="auto"/>
+              <w:left w:val="outset" w:sz="6" w:space="0" w:color="auto"/>
+              <w:bottom w:val="outset" w:sz="6" w:space="0" w:color="auto"/>
+              <w:right w:val="outset" w:sz="6" w:space="0" w:color="auto"/>
+            </w:tcBorders>
+            <w:shd w:val="clear" w:color="auto" w:fill="auto"/>
+            <w:vAlign w:val="center"/>
+            <w:hideMark/>
+          </w:tcPr>
+          <w:p>
+            <w:pPr>
+              <w:spacing w:after="0" w:line="240" w:lineRule="auto"/>
+              <w:rPr>
+                <w:rFonts w:ascii="MS Shell Dlg 2" w:eastAsia="Times New Roman" w:hAnsi="MS Shell Dlg 2" w:cs="MS Shell Dlg 2"/>
+                <w:kern w:val="0"/>
+                <w:sz w:val="20"/>
+                <w:szCs w:val="20"/>
+                <w:lang w:val="en-IL" w:eastAsia="en-IL"/>
+                <w14:ligatures w14:val="none"/>
+              </w:rPr>
+            </w:pPr>
+            <w:r>
+              <w:rPr>
+                <w:rFonts w:ascii="MS Shell Dlg 2" w:eastAsia="Times New Roman" w:hAnsi="MS Shell Dlg 2" w:cs="MS Shell Dlg 2"/>
+                <w:kern w:val="0"/>
+                <w:sz w:val="20"/>
+                <w:szCs w:val="20"/>
+                <w:lang w:val="en-IL" w:eastAsia="en-IL"/>
+                <w14:ligatures w14:val="none"/>
+              </w:rPr>
+              <w:t>Casey</w:t>
+            </w:r>
+          </w:p>
+        </w:tc>
+      </w:tr>
+      <w:tr>
+        <w:trPr>
+          <w:tblCellSpacing w:w="0" w:type="dxa"/>
+        </w:trPr>
+        <w:tc>
+          <w:tcPr>
+            <w:tcW w:w="0" w:type="auto"/>
+            <w:tcBorders>
+              <w:top w:val="outset" w:sz="6" w:space="0" w:color="auto"/>
+              <w:left w:val="outset" w:sz="6" w:space="0" w:color="auto"/>
+              <w:bottom w:val="outset" w:sz="6" w:space="0" w:color="auto"/>
+              <w:right w:val="outset" w:sz="6" w:space="0" w:color="auto"/>
+            </w:tcBorders>
+            <w:shd w:val="clear" w:color="auto" w:fill="auto"/>
+            <w:vAlign w:val="center"/>
+            <w:hideMark/>
+          </w:tcPr>
+          <w:p>
+            <w:pPr>
+              <w:spacing w:after="0" w:line="240" w:lineRule="auto"/>
+              <w:jc w:val="right"/>
+              <w:rPr>
+                <w:rFonts w:ascii="MS Shell Dlg 2" w:eastAsia="Times New Roman" w:hAnsi="MS Shell Dlg 2" w:cs="MS Shell Dlg 2"/>
+                <w:kern w:val="0"/>
+                <w:sz w:val="20"/>
+                <w:szCs w:val="20"/>
+                <w:lang w:val="en-IL" w:eastAsia="en-IL"/>
+                <w14:ligatures w14:val="none"/>
+              </w:rPr>
+            </w:pPr>
+            <w:r>
+              <w:rPr>
+                <w:rFonts w:ascii="MS Shell Dlg 2" w:eastAsia="Times New Roman" w:hAnsi="MS Shell Dlg 2" w:cs="MS Shell Dlg 2"/>
+                <w:kern w:val="0"/>
+                <w:sz w:val="20"/>
+                <w:szCs w:val="20"/>
+                <w:lang w:val="en-IL" w:eastAsia="en-IL"/>
+                <w14:ligatures w14:val="none"/>
+              </w:rPr>
+              <w:t>4</w:t>
+            </w:r>
+          </w:p>
+        </w:tc>
+        <w:tc>
+          <w:tcPr>
+            <w:tcW w:w="0" w:type="auto"/>
+            <w:tcBorders>
+              <w:top w:val="outset" w:sz="6" w:space="0" w:color="auto"/>
+              <w:left w:val="outset" w:sz="6" w:space="0" w:color="auto"/>
+              <w:bottom w:val="outset" w:sz="6" w:space="0" w:color="auto"/>
+              <w:right w:val="outset" w:sz="6" w:space="0" w:color="auto"/>
+            </w:tcBorders>
+            <w:shd w:val="clear" w:color="auto" w:fill="auto"/>
+            <w:vAlign w:val="center"/>
+            <w:hideMark/>
+          </w:tcPr>
+          <w:p>
+            <w:pPr>
+              <w:spacing w:after="0" w:line="240" w:lineRule="auto"/>
+              <w:rPr>
+                <w:rFonts w:ascii="MS Shell Dlg 2" w:eastAsia="Times New Roman" w:hAnsi="MS Shell Dlg 2" w:cs="MS Shell Dlg 2"/>
+                <w:kern w:val="0"/>
+                <w:sz w:val="20"/>
+                <w:szCs w:val="20"/>
+                <w:lang w:val="en-IL" w:eastAsia="en-IL"/>
+                <w14:ligatures w14:val="none"/>
+              </w:rPr>
+            </w:pPr>
+            <w:r>
+              <w:rPr>
+                <w:rFonts w:ascii="MS Shell Dlg 2" w:eastAsia="Times New Roman" w:hAnsi="MS Shell Dlg 2" w:cs="MS Shell Dlg 2"/>
+                <w:kern w:val="0"/>
+                <w:sz w:val="20"/>
+                <w:szCs w:val="20"/>
+                <w:lang w:val="en-IL" w:eastAsia="en-IL"/>
+                <w14:ligatures w14:val="none"/>
+              </w:rPr>
+              <w:t>Daniel</w:t>
+            </w:r>
+          </w:p>
+        </w:tc>
+      </w:tr>
+      <w:tr>
+        <w:trPr>
+          <w:tblCellSpacing w:w="0" w:type="dxa"/>
+        </w:trPr>
+        <w:tc>
+          <w:tcPr>
+            <w:tcW w:w="0" w:type="auto"/>
+            <w:tcBorders>
+              <w:top w:val="outset" w:sz="6" w:space="0" w:color="auto"/>
+              <w:left w:val="outset" w:sz="6" w:space="0" w:color="auto"/>
+              <w:bottom w:val="outset" w:sz="6" w:space="0" w:color="auto"/>
+              <w:right w:val="outset" w:sz="6" w:space="0" w:color="auto"/>
+            </w:tcBorders>
+            <w:shd w:val="clear" w:color="auto" w:fill="auto"/>
+            <w:vAlign w:val="center"/>
+            <w:hideMark/>
+          </w:tcPr>
+          <w:p>
+            <w:pPr>
+              <w:spacing w:after="0" w:line="240" w:lineRule="auto"/>
+              <w:jc w:val="right"/>
+              <w:rPr>
+                <w:rFonts w:ascii="MS Shell Dlg 2" w:eastAsia="Times New Roman" w:hAnsi="MS Shell Dlg 2" w:cs="MS Shell Dlg 2"/>
+                <w:kern w:val="0"/>
+                <w:sz w:val="20"/>
+                <w:szCs w:val="20"/>
+                <w:lang w:val="en-IL" w:eastAsia="en-IL"/>
+                <w14:ligatures w14:val="none"/>
+              </w:rPr>
+            </w:pPr>
+            <w:r>
+              <w:rPr>
+                <w:rFonts w:ascii="MS Shell Dlg 2" w:eastAsia="Times New Roman" w:hAnsi="MS Shell Dlg 2" w:cs="MS Shell Dlg 2"/>
+                <w:kern w:val="0"/>
+                <w:sz w:val="20"/>
+                <w:szCs w:val="20"/>
+                <w:lang w:val="en-IL" w:eastAsia="en-IL"/>
+                <w14:ligatures w14:val="none"/>
+              </w:rPr>
+              <w:t>5</w:t>
+            </w:r>
+          </w:p>
+        </w:tc>
+        <w:tc>
+          <w:tcPr>
+            <w:tcW w:w="0" w:type="auto"/>
+            <w:tcBorders>
+              <w:top w:val="outset" w:sz="6" w:space="0" w:color="auto"/>
+              <w:left w:val="outset" w:sz="6" w:space="0" w:color="auto"/>
+              <w:bottom w:val="outset" w:sz="6" w:space="0" w:color="auto"/>
+              <w:right w:val="outset" w:sz="6" w:space="0" w:color="auto"/>
+            </w:tcBorders>
+            <w:shd w:val="clear" w:color="auto" w:fill="auto"/>
+            <w:vAlign w:val="center"/>
+            <w:hideMark/>
+          </w:tcPr>
+          <w:p>
+            <w:pPr>
+              <w:spacing w:after="0" w:line="240" w:lineRule="auto"/>
+              <w:rPr>
+                <w:rFonts w:ascii="MS Shell Dlg 2" w:eastAsia="Times New Roman" w:hAnsi="MS Shell Dlg 2" w:cs="MS Shell Dlg 2"/>
+                <w:kern w:val="0"/>
+                <w:sz w:val="20"/>
+                <w:szCs w:val="20"/>
+                <w:lang w:val="en-IL" w:eastAsia="en-IL"/>
+                <w14:ligatures w14:val="none"/>
+              </w:rPr>
+            </w:pPr>
+            <w:r>
+              <w:rPr>
+                <w:rFonts w:ascii="MS Shell Dlg 2" w:eastAsia="Times New Roman" w:hAnsi="MS Shell Dlg 2" w:cs="MS Shell Dlg 2"/>
+                <w:kern w:val="0"/>
+                <w:sz w:val="20"/>
+                <w:szCs w:val="20"/>
+                <w:lang w:val="en-IL" w:eastAsia="en-IL"/>
+                <w14:ligatures w14:val="none"/>
+              </w:rPr>
+              <w:t>Emily</w:t>
+            </w:r>
+          </w:p>
+        </w:tc>
+      </w:tr>
+      <w:tr>
+        <w:trPr>
+          <w:tblCellSpacing w:w="0" w:type="dxa"/>
+        </w:trPr>
+        <w:tc>
+          <w:tcPr>
+            <w:tcW w:w="0" w:type="auto"/>
+            <w:tcBorders>
+              <w:top w:val="outset" w:sz="6" w:space="0" w:color="auto"/>
+              <w:left w:val="outset" w:sz="6" w:space="0" w:color="auto"/>
+              <w:bottom w:val="outset" w:sz="6" w:space="0" w:color="auto"/>
+              <w:right w:val="outset" w:sz="6" w:space="0" w:color="auto"/>
+            </w:tcBorders>
+            <w:shd w:val="clear" w:color="auto" w:fill="auto"/>
+            <w:vAlign w:val="center"/>
+            <w:hideMark/>
+          </w:tcPr>
+          <w:p>
+            <w:pPr>
+              <w:spacing w:after="0" w:line="240" w:lineRule="auto"/>
+              <w:jc w:val="right"/>
+              <w:rPr>
+                <w:rFonts w:ascii="MS Shell Dlg 2" w:eastAsia="Times New Roman" w:hAnsi="MS Shell Dlg 2" w:cs="MS Shell Dlg 2"/>
+                <w:kern w:val="0"/>
+                <w:sz w:val="20"/>
+                <w:szCs w:val="20"/>
+                <w:lang w:val="en-IL" w:eastAsia="en-IL"/>
+                <w14:ligatures w14:val="none"/>
+              </w:rPr>
+            </w:pPr>
+            <w:r>
+              <w:rPr>
+                <w:rFonts w:ascii="MS Shell Dlg 2" w:eastAsia="Times New Roman" w:hAnsi="MS Shell Dlg 2" w:cs="MS Shell Dlg 2"/>
+                <w:kern w:val="0"/>
+                <w:sz w:val="20"/>
+                <w:szCs w:val="20"/>
+                <w:lang w:val="en-IL" w:eastAsia="en-IL"/>
+                <w14:ligatures w14:val="none"/>
+              </w:rPr>
+              <w:t>6</w:t>
+            </w:r>
+          </w:p>
+        </w:tc>
+        <w:tc>
+          <w:tcPr>
+            <w:tcW w:w="0" w:type="auto"/>
+            <w:tcBorders>
+              <w:top w:val="outset" w:sz="6" w:space="0" w:color="auto"/>
+              <w:left w:val="outset" w:sz="6" w:space="0" w:color="auto"/>
+              <w:bottom w:val="outset" w:sz="6" w:space="0" w:color="auto"/>
+              <w:right w:val="outset" w:sz="6" w:space="0" w:color="auto"/>
+            </w:tcBorders>
+            <w:shd w:val="clear" w:color="auto" w:fill="auto"/>
+            <w:vAlign w:val="center"/>
+            <w:hideMark/>
+          </w:tcPr>
+          <w:p>
+            <w:pPr>
+              <w:spacing w:after="0" w:line="240" w:lineRule="auto"/>
+              <w:rPr>
+                <w:rFonts w:ascii="MS Shell Dlg 2" w:eastAsia="Times New Roman" w:hAnsi="MS Shell Dlg 2" w:cs="MS Shell Dlg 2"/>
+                <w:kern w:val="0"/>
+                <w:sz w:val="20"/>
+                <w:szCs w:val="20"/>
+                <w:lang w:val="en-IL" w:eastAsia="en-IL"/>
+                <w14:ligatures w14:val="none"/>
+              </w:rPr>
+            </w:pPr>
+            <w:r>
+              <w:rPr>
+                <w:rFonts w:ascii="MS Shell Dlg 2" w:eastAsia="Times New Roman" w:hAnsi="MS Shell Dlg 2" w:cs="MS Shell Dlg 2"/>
+                <w:kern w:val="0"/>
+                <w:sz w:val="20"/>
+                <w:szCs w:val="20"/>
+                <w:lang w:val="en-IL" w:eastAsia="en-IL"/>
+                <w14:ligatures w14:val="none"/>
+              </w:rPr>
+              <w:t>Francis</w:t>
+            </w:r>
+          </w:p>
+        </w:tc>
+      </w:tr>
+      <w:tr>
+        <w:trPr>
+          <w:tblCellSpacing w:w="0" w:type="dxa"/>
+        </w:trPr>
+        <w:tc>
+          <w:tcPr>
+            <w:tcW w:w="0" w:type="auto"/>
+            <w:tcBorders>
+              <w:top w:val="outset" w:sz="6" w:space="0" w:color="auto"/>
+              <w:left w:val="outset" w:sz="6" w:space="0" w:color="auto"/>
+              <w:bottom w:val="outset" w:sz="6" w:space="0" w:color="auto"/>
+              <w:right w:val="outset" w:sz="6" w:space="0" w:color="auto"/>
+            </w:tcBorders>
+            <w:shd w:val="clear" w:color="auto" w:fill="auto"/>
+            <w:vAlign w:val="center"/>
+            <w:hideMark/>
+          </w:tcPr>
+          <w:p>
+            <w:pPr>
+              <w:spacing w:after="0" w:line="240" w:lineRule="auto"/>
+              <w:jc w:val="right"/>
+              <w:rPr>
+                <w:rFonts w:ascii="MS Shell Dlg 2" w:eastAsia="Times New Roman" w:hAnsi="MS Shell Dlg 2" w:cs="MS Shell Dlg 2"/>
+                <w:kern w:val="0"/>
+                <w:sz w:val="20"/>
+                <w:szCs w:val="20"/>
+                <w:lang w:val="en-IL" w:eastAsia="en-IL"/>
+                <w14:ligatures w14:val="none"/>
+              </w:rPr>
+            </w:pPr>
+            <w:r>
+              <w:rPr>
+                <w:rFonts w:ascii="MS Shell Dlg 2" w:eastAsia="Times New Roman" w:hAnsi="MS Shell Dlg 2" w:cs="MS Shell Dlg 2"/>
+                <w:kern w:val="0"/>
+                <w:sz w:val="20"/>
+                <w:szCs w:val="20"/>
+                <w:lang w:val="en-IL" w:eastAsia="en-IL"/>
+                <w14:ligatures w14:val="none"/>
+              </w:rPr>
+              <w:t>7</w:t>
+            </w:r>
+          </w:p>
+        </w:tc>
+        <w:tc>
+          <w:tcPr>
+            <w:tcW w:w="0" w:type="auto"/>
+            <w:tcBorders>
+              <w:top w:val="outset" w:sz="6" w:space="0" w:color="auto"/>
+              <w:left w:val="outset" w:sz="6" w:space="0" w:color="auto"/>
+              <w:bottom w:val="outset" w:sz="6" w:space="0" w:color="auto"/>
+              <w:right w:val="outset" w:sz="6" w:space="0" w:color="auto"/>
+            </w:tcBorders>
+            <w:shd w:val="clear" w:color="auto" w:fill="auto"/>
+            <w:vAlign w:val="center"/>
+            <w:hideMark/>
+          </w:tcPr>
+          <w:p>
+            <w:pPr>
+              <w:spacing w:after="0" w:line="240" w:lineRule="auto"/>
+              <w:rPr>
+                <w:rFonts w:ascii="MS Shell Dlg 2" w:eastAsia="Times New Roman" w:hAnsi="MS Shell Dlg 2" w:cs="MS Shell Dlg 2"/>
+                <w:kern w:val="0"/>
+                <w:sz w:val="20"/>
+                <w:szCs w:val="20"/>
+                <w:lang w:val="en-IL" w:eastAsia="en-IL"/>
+                <w14:ligatures w14:val="none"/>
+              </w:rPr>
+            </w:pPr>
+            <w:r>
+              <w:rPr>
+                <w:rFonts w:ascii="MS Shell Dlg 2" w:eastAsia="Times New Roman" w:hAnsi="MS Shell Dlg 2" w:cs="MS Shell Dlg 2"/>
+                <w:kern w:val="0"/>
+                <w:sz w:val="20"/>
+                <w:szCs w:val="20"/>
+                <w:lang w:val="en-IL" w:eastAsia="en-IL"/>
+                <w14:ligatures w14:val="none"/>
+              </w:rPr>
+              <w:t>George</w:t>
+            </w:r>
+          </w:p>
+        </w:tc>
+      </w:tr>
+      <w:tr>
+        <w:trPr>
+          <w:tblCellSpacing w:w="0" w:type="dxa"/>
+        </w:trPr>
+        <w:tc>
+          <w:tcPr>
+            <w:tcW w:w="0" w:type="auto"/>
+            <w:tcBorders>
+              <w:top w:val="outset" w:sz="6" w:space="0" w:color="auto"/>
+              <w:left w:val="outset" w:sz="6" w:space="0" w:color="auto"/>
+              <w:bottom w:val="outset" w:sz="6" w:space="0" w:color="auto"/>
+              <w:right w:val="outset" w:sz="6" w:space="0" w:color="auto"/>
+            </w:tcBorders>
+            <w:shd w:val="clear" w:color="auto" w:fill="auto"/>
+            <w:vAlign w:val="center"/>
+            <w:hideMark/>
+          </w:tcPr>
+          <w:p>
+            <w:pPr>
+              <w:spacing w:after="0" w:line="240" w:lineRule="auto"/>
+              <w:jc w:val="right"/>
+              <w:rPr>
+                <w:rFonts w:ascii="MS Shell Dlg 2" w:eastAsia="Times New Roman" w:hAnsi="MS Shell Dlg 2" w:cs="MS Shell Dlg 2"/>
+                <w:kern w:val="0"/>
+                <w:sz w:val="20"/>
+                <w:szCs w:val="20"/>
+                <w:lang w:val="en-IL" w:eastAsia="en-IL"/>
+                <w14:ligatures w14:val="none"/>
+              </w:rPr>
+            </w:pPr>
+            <w:r>
+              <w:rPr>
+                <w:rFonts w:ascii="MS Shell Dlg 2" w:eastAsia="Times New Roman" w:hAnsi="MS Shell Dlg 2" w:cs="MS Shell Dlg 2"/>
+                <w:kern w:val="0"/>
+                <w:sz w:val="20"/>
+                <w:szCs w:val="20"/>
+                <w:lang w:val="en-IL" w:eastAsia="en-IL"/>
+                <w14:ligatures w14:val="none"/>
+              </w:rPr>
+              <w:t>8</w:t>
+            </w:r>
+          </w:p>
+        </w:tc>
+        <w:tc>
+          <w:tcPr>
+            <w:tcW w:w="0" w:type="auto"/>
+            <w:tcBorders>
+              <w:top w:val="outset" w:sz="6" w:space="0" w:color="auto"/>
+              <w:left w:val="outset" w:sz="6" w:space="0" w:color="auto"/>
+              <w:bottom w:val="outset" w:sz="6" w:space="0" w:color="auto"/>
+              <w:right w:val="outset" w:sz="6" w:space="0" w:color="auto"/>
+            </w:tcBorders>
+            <w:shd w:val="clear" w:color="auto" w:fill="auto"/>
+            <w:vAlign w:val="center"/>
+            <w:hideMark/>
+          </w:tcPr>
+          <w:p>
+            <w:pPr>
+              <w:spacing w:after="0" w:line="240" w:lineRule="auto"/>
+              <w:rPr>
+                <w:rFonts w:ascii="MS Shell Dlg 2" w:eastAsia="Times New Roman" w:hAnsi="MS Shell Dlg 2" w:cs="MS Shell Dlg 2"/>
+                <w:kern w:val="0"/>
+                <w:sz w:val="20"/>
+                <w:szCs w:val="20"/>
+                <w:lang w:val="en-IL" w:eastAsia="en-IL"/>
+                <w14:ligatures w14:val="none"/>
+              </w:rPr>
+            </w:pPr>
+            <w:r>
+              <w:rPr>
+                <w:rFonts w:ascii="MS Shell Dlg 2" w:eastAsia="Times New Roman" w:hAnsi="MS Shell Dlg 2" w:cs="MS Shell Dlg 2"/>
+                <w:kern w:val="0"/>
+                <w:sz w:val="20"/>
+                <w:szCs w:val="20"/>
+                <w:lang w:val="en-IL" w:eastAsia="en-IL"/>
+                <w14:ligatures w14:val="none"/>
+              </w:rPr>
+              <w:t>Hanna</w:t>
+            </w:r>
+          </w:p>
+        </w:tc>
+      </w:tr>
+      <w:tr>
+        <w:trPr>
+          <w:tblCellSpacing w:w="0" w:type="dxa"/>
+        </w:trPr>
+        <w:tc>
+          <w:tcPr>
+            <w:tcW w:w="0" w:type="auto"/>
+            <w:tcBorders>
+              <w:top w:val="outset" w:sz="6" w:space="0" w:color="auto"/>
+              <w:left w:val="outset" w:sz="6" w:space="0" w:color="auto"/>
+              <w:bottom w:val="outset" w:sz="6" w:space="0" w:color="auto"/>
+              <w:right w:val="outset" w:sz="6" w:space="0" w:color="auto"/>
+            </w:tcBorders>
+            <w:shd w:val="clear" w:color="auto" w:fill="auto"/>
+            <w:vAlign w:val="center"/>
+            <w:hideMark/>
+          </w:tcPr>
+          <w:p>
+            <w:pPr>
+              <w:spacing w:after="0" w:line="240" w:lineRule="auto"/>
+              <w:jc w:val="right"/>
+              <w:rPr>
+                <w:rFonts w:ascii="MS Shell Dlg 2" w:eastAsia="Times New Roman" w:hAnsi="MS Shell Dlg 2" w:cs="MS Shell Dlg 2"/>
+                <w:kern w:val="0"/>
+                <w:sz w:val="20"/>
+                <w:szCs w:val="20"/>
+                <w:lang w:val="en-IL" w:eastAsia="en-IL"/>
+                <w14:ligatures w14:val="none"/>
+              </w:rPr>
+            </w:pPr>
+            <w:r>
+              <w:rPr>
+                <w:rFonts w:ascii="MS Shell Dlg 2" w:eastAsia="Times New Roman" w:hAnsi="MS Shell Dlg 2" w:cs="MS Shell Dlg 2"/>
+                <w:kern w:val="0"/>
+                <w:sz w:val="20"/>
+                <w:szCs w:val="20"/>
+                <w:lang w:val="en-IL" w:eastAsia="en-IL"/>
+                <w14:ligatures w14:val="none"/>
+              </w:rPr>
+              <w:t>9</w:t>
+            </w:r>
+          </w:p>
+        </w:tc>
+        <w:tc>
+          <w:tcPr>
+            <w:tcW w:w="0" w:type="auto"/>
+            <w:tcBorders>
+              <w:top w:val="outset" w:sz="6" w:space="0" w:color="auto"/>
+              <w:left w:val="outset" w:sz="6" w:space="0" w:color="auto"/>
+              <w:bottom w:val="outset" w:sz="6" w:space="0" w:color="auto"/>
+              <w:right w:val="outset" w:sz="6" w:space="0" w:color="auto"/>
+            </w:tcBorders>
+            <w:shd w:val="clear" w:color="auto" w:fill="auto"/>
+            <w:vAlign w:val="center"/>
+            <w:hideMark/>
+          </w:tcPr>
+          <w:p>
+            <w:pPr>
+              <w:spacing w:after="0" w:line="240" w:lineRule="auto"/>
+              <w:rPr>
+                <w:rFonts w:ascii="MS Shell Dlg 2" w:eastAsia="Times New Roman" w:hAnsi="MS Shell Dlg 2" w:cs="MS Shell Dlg 2"/>
+                <w:kern w:val="0"/>
+                <w:sz w:val="20"/>
+                <w:szCs w:val="20"/>
+                <w:lang w:val="en-IL" w:eastAsia="en-IL"/>
+                <w14:ligatures w14:val="none"/>
+              </w:rPr>
+            </w:pPr>
+            <w:r>
+              <w:rPr>
+                <w:rFonts w:ascii="MS Shell Dlg 2" w:eastAsia="Times New Roman" w:hAnsi="MS Shell Dlg 2" w:cs="MS Shell Dlg 2"/>
+                <w:kern w:val="0"/>
+                <w:sz w:val="20"/>
+                <w:szCs w:val="20"/>
+                <w:lang w:val="en-IL" w:eastAsia="en-IL"/>
+                <w14:ligatures w14:val="none"/>
+              </w:rPr>
+              <w:t>Ian</w:t>
+            </w:r>
+          </w:p>
+        </w:tc>
+      </w:tr>
+      <w:tr>
+        <w:trPr>
+          <w:tblCellSpacing w:w="0" w:type="dxa"/>
+        </w:trPr>
+        <w:tc>
+          <w:tcPr>
+            <w:tcW w:w="0" w:type="auto"/>
+            <w:tcBorders>
+              <w:top w:val="outset" w:sz="6" w:space="0" w:color="auto"/>
+              <w:left w:val="outset" w:sz="6" w:space="0" w:color="auto"/>
+              <w:bottom w:val="outset" w:sz="6" w:space="0" w:color="auto"/>
+              <w:right w:val="outset" w:sz="6" w:space="0" w:color="auto"/>
+            </w:tcBorders>
+            <w:shd w:val="clear" w:color="auto" w:fill="auto"/>
+            <w:vAlign w:val="center"/>
+            <w:hideMark/>
+          </w:tcPr>
+          <w:p>
+            <w:pPr>
+              <w:spacing w:after="0" w:line="240" w:lineRule="auto"/>
+              <w:jc w:val="right"/>
+              <w:rPr>
+                <w:rFonts w:ascii="MS Shell Dlg 2" w:eastAsia="Times New Roman" w:hAnsi="MS Shell Dlg 2" w:cs="MS Shell Dlg 2"/>
+                <w:kern w:val="0"/>
+                <w:sz w:val="20"/>
+                <w:szCs w:val="20"/>
+                <w:lang w:val="en-IL" w:eastAsia="en-IL"/>
+                <w14:ligatures w14:val="none"/>
+              </w:rPr>
+            </w:pPr>
+            <w:r>
+              <w:rPr>
+                <w:rFonts w:ascii="MS Shell Dlg 2" w:eastAsia="Times New Roman" w:hAnsi="MS Shell Dlg 2" w:cs="MS Shell Dlg 2"/>
+                <w:kern w:val="0"/>
+                <w:sz w:val="20"/>
+                <w:szCs w:val="20"/>
+                <w:lang w:val="en-IL" w:eastAsia="en-IL"/>
+                <w14:ligatures w14:val="none"/>
+              </w:rPr>
+              <w:t>10</w:t>
+            </w:r>
+          </w:p>
+        </w:tc>
+        <w:tc>
+          <w:tcPr>
+            <w:tcW w:w="0" w:type="auto"/>
+            <w:tcBorders>
+              <w:top w:val="outset" w:sz="6" w:space="0" w:color="auto"/>
+              <w:left w:val="outset" w:sz="6" w:space="0" w:color="auto"/>
+              <w:bottom w:val="outset" w:sz="6" w:space="0" w:color="auto"/>
+              <w:right w:val="outset" w:sz="6" w:space="0" w:color="auto"/>
+            </w:tcBorders>
+            <w:shd w:val="clear" w:color="auto" w:fill="auto"/>
+            <w:vAlign w:val="center"/>
+            <w:hideMark/>
+          </w:tcPr>
+          <w:p>
+            <w:pPr>
+              <w:spacing w:after="0" w:line="240" w:lineRule="auto"/>
+              <w:rPr>
+                <w:rFonts w:ascii="MS Shell Dlg 2" w:eastAsia="Times New Roman" w:hAnsi="MS Shell Dlg 2" w:cs="MS Shell Dlg 2"/>
+                <w:kern w:val="0"/>
+                <w:sz w:val="20"/>
+                <w:szCs w:val="20"/>
+                <w:lang w:val="en-IL" w:eastAsia="en-IL"/>
+                <w14:ligatures w14:val="none"/>
+              </w:rPr>
+            </w:pPr>
+            <w:r>
+              <w:rPr>
+                <w:rFonts w:ascii="MS Shell Dlg 2" w:eastAsia="Times New Roman" w:hAnsi="MS Shell Dlg 2" w:cs="MS Shell Dlg 2"/>
+                <w:kern w:val="0"/>
+                <w:sz w:val="20"/>
+                <w:szCs w:val="20"/>
+                <w:lang w:val="en-IL" w:eastAsia="en-IL"/>
+                <w14:ligatures w14:val="none"/>
+              </w:rPr>
+              <w:t>John</w:t>
+            </w:r>
+          </w:p>
+        </w:tc>
+      </w:tr>
+      <w:tr>
+        <w:trPr>
+          <w:tblCellSpacing w:w="0" w:type="dxa"/>
+        </w:trPr>
+        <w:tc>
+          <w:tcPr>
+            <w:tcW w:w="0" w:type="auto"/>
+            <w:tcBorders>
+              <w:top w:val="outset" w:sz="6" w:space="0" w:color="auto"/>
+              <w:left w:val="outset" w:sz="6" w:space="0" w:color="auto"/>
+              <w:bottom w:val="outset" w:sz="6" w:space="0" w:color="auto"/>
+              <w:right w:val="outset" w:sz="6" w:space="0" w:color="auto"/>
+            </w:tcBorders>
+            <w:shd w:val="clear" w:color="auto" w:fill="auto"/>
+            <w:vAlign w:val="center"/>
+            <w:hideMark/>
+          </w:tcPr>
+          <w:p>
+            <w:pPr>
+              <w:spacing w:after="0" w:line="240" w:lineRule="auto"/>
+              <w:jc w:val="right"/>
+              <w:rPr>
+                <w:rFonts w:ascii="MS Shell Dlg 2" w:eastAsia="Times New Roman" w:hAnsi="MS Shell Dlg 2" w:cs="MS Shell Dlg 2"/>
+                <w:kern w:val="0"/>
+                <w:sz w:val="20"/>
+                <w:szCs w:val="20"/>
+                <w:lang w:val="en-IL" w:eastAsia="en-IL"/>
+                <w14:ligatures w14:val="none"/>
+              </w:rPr>
+            </w:pPr>
+            <w:r>
+              <w:rPr>
+                <w:rFonts w:ascii="MS Shell Dlg 2" w:eastAsia="Times New Roman" w:hAnsi="MS Shell Dlg 2" w:cs="MS Shell Dlg 2"/>
+                <w:kern w:val="0"/>
+                <w:sz w:val="20"/>
+                <w:szCs w:val="20"/>
+                <w:lang w:val="en-IL" w:eastAsia="en-IL"/>
+                <w14:ligatures w14:val="none"/>
+              </w:rPr>
+              <w:t>11</w:t>
+            </w:r>
+          </w:p>
+        </w:tc>
+        <w:tc>
+          <w:tcPr>
+            <w:tcW w:w="0" w:type="auto"/>
+            <w:tcBorders>
+              <w:top w:val="outset" w:sz="6" w:space="0" w:color="auto"/>
+              <w:left w:val="outset" w:sz="6" w:space="0" w:color="auto"/>
+              <w:bottom w:val="outset" w:sz="6" w:space="0" w:color="auto"/>
+              <w:right w:val="outset" w:sz="6" w:space="0" w:color="auto"/>
+            </w:tcBorders>
+            <w:shd w:val="clear" w:color="auto" w:fill="auto"/>
+            <w:vAlign w:val="center"/>
+            <w:hideMark/>
+          </w:tcPr>
+          <w:p>
+            <w:pPr>
+              <w:spacing w:after="0" w:line="240" w:lineRule="auto"/>
+              <w:rPr>
+                <w:rFonts w:ascii="MS Shell Dlg 2" w:eastAsia="Times New Roman" w:hAnsi="MS Shell Dlg 2" w:cs="MS Shell Dlg 2"/>
+                <w:kern w:val="0"/>
+                <w:sz w:val="20"/>
+                <w:szCs w:val="20"/>
+                <w:lang w:val="en-IL" w:eastAsia="en-IL"/>
+                <w14:ligatures w14:val="none"/>
+              </w:rPr>
+            </w:pPr>
+            <w:r>
+              <w:rPr>
+                <w:rFonts w:ascii="MS Shell Dlg 2" w:eastAsia="Times New Roman" w:hAnsi="MS Shell Dlg 2" w:cs="MS Shell Dlg 2"/>
+                <w:kern w:val="0"/>
+                <w:sz w:val="20"/>
+                <w:szCs w:val="20"/>
+                <w:lang w:val="en-IL" w:eastAsia="en-IL"/>
+                <w14:ligatures w14:val="none"/>
+              </w:rPr>
+              <w:t>Kelly</w:t>
+            </w:r>
+          </w:p>
+        </w:tc>
+      </w:tr>
+      <w:tr>
+        <w:trPr>
+          <w:tblCellSpacing w:w="0" w:type="dxa"/>
+        </w:trPr>
+        <w:tc>
+          <w:tcPr>
+            <w:tcW w:w="0" w:type="auto"/>
+            <w:tcBorders>
+              <w:top w:val="outset" w:sz="6" w:space="0" w:color="auto"/>
+              <w:left w:val="outset" w:sz="6" w:space="0" w:color="auto"/>
+              <w:bottom w:val="outset" w:sz="6" w:space="0" w:color="auto"/>
+              <w:right w:val="outset" w:sz="6" w:space="0" w:color="auto"/>
+            </w:tcBorders>
+            <w:shd w:val="clear" w:color="auto" w:fill="auto"/>
+            <w:vAlign w:val="center"/>
+            <w:hideMark/>
+          </w:tcPr>
+          <w:p>
+            <w:pPr>
+              <w:spacing w:after="0" w:line="240" w:lineRule="auto"/>
+              <w:jc w:val="right"/>
+              <w:rPr>
+                <w:rFonts w:ascii="MS Shell Dlg 2" w:eastAsia="Times New Roman" w:hAnsi="MS Shell Dlg 2" w:cs="MS Shell Dlg 2"/>
+                <w:kern w:val="0"/>
+                <w:sz w:val="20"/>
+                <w:szCs w:val="20"/>
+                <w:lang w:val="en-IL" w:eastAsia="en-IL"/>
+                <w14:ligatures w14:val="none"/>
+              </w:rPr>
+            </w:pPr>
+            <w:r>
+              <w:rPr>
+                <w:rFonts w:ascii="MS Shell Dlg 2" w:eastAsia="Times New Roman" w:hAnsi="MS Shell Dlg 2" w:cs="MS Shell Dlg 2"/>
+                <w:kern w:val="0"/>
+                <w:sz w:val="20"/>
+                <w:szCs w:val="20"/>
+                <w:lang w:val="en-IL" w:eastAsia="en-IL"/>
+                <w14:ligatures w14:val="none"/>
+              </w:rPr>
+              <w:t>12</w:t>
+            </w:r>
+          </w:p>
+        </w:tc>
+        <w:tc>
+          <w:tcPr>
+            <w:tcW w:w="0" w:type="auto"/>
+            <w:tcBorders>
+              <w:top w:val="outset" w:sz="6" w:space="0" w:color="auto"/>
+              <w:left w:val="outset" w:sz="6" w:space="0" w:color="auto"/>
+              <w:bottom w:val="outset" w:sz="6" w:space="0" w:color="auto"/>
+              <w:right w:val="outset" w:sz="6" w:space="0" w:color="auto"/>
+            </w:tcBorders>
+            <w:shd w:val="clear" w:color="auto" w:fill="auto"/>
+            <w:vAlign w:val="center"/>
+            <w:hideMark/>
+          </w:tcPr>
+          <w:p>
+            <w:pPr>
+              <w:spacing w:after="0" w:line="240" w:lineRule="auto"/>
+              <w:rPr>
+                <w:rFonts w:ascii="MS Shell Dlg 2" w:eastAsia="Times New Roman" w:hAnsi="MS Shell Dlg 2" w:cs="MS Shell Dlg 2"/>
+                <w:kern w:val="0"/>
+                <w:sz w:val="20"/>
+                <w:szCs w:val="20"/>
+                <w:lang w:val="en-IL" w:eastAsia="en-IL"/>
+                <w14:ligatures w14:val="none"/>
+              </w:rPr>
+            </w:pPr>
+            <w:r>
+              <w:rPr>
+                <w:rFonts w:ascii="MS Shell Dlg 2" w:eastAsia="Times New Roman" w:hAnsi="MS Shell Dlg 2" w:cs="MS Shell Dlg 2"/>
+                <w:kern w:val="0"/>
+                <w:sz w:val="20"/>
+                <w:szCs w:val="20"/>
+                <w:lang w:val="en-IL" w:eastAsia="en-IL"/>
+                <w14:ligatures w14:val="none"/>
+              </w:rPr>
+              <w:t>Louis</w:t>
+            </w:r>
+          </w:p>
+        </w:tc>
+      </w:tr>
+      <w:tr>
+        <w:trPr>
+          <w:tblCellSpacing w:w="0" w:type="dxa"/>
+        </w:trPr>
+        <w:tc>
+          <w:tcPr>
+            <w:tcW w:w="0" w:type="auto"/>
+            <w:tcBorders>
+              <w:top w:val="outset" w:sz="6" w:space="0" w:color="auto"/>
+              <w:left w:val="outset" w:sz="6" w:space="0" w:color="auto"/>
+              <w:bottom w:val="outset" w:sz="6" w:space="0" w:color="auto"/>
+              <w:right w:val="outset" w:sz="6" w:space="0" w:color="auto"/>
+            </w:tcBorders>
+            <w:shd w:val="clear" w:color="auto" w:fill="auto"/>
+            <w:vAlign w:val="center"/>
+            <w:hideMark/>
+          </w:tcPr>
+          <w:p>
+            <w:pPr>
+              <w:spacing w:after="0" w:line="240" w:lineRule="auto"/>
+              <w:jc w:val="right"/>
+              <w:rPr>
+                <w:rFonts w:ascii="MS Shell Dlg 2" w:eastAsia="Times New Roman" w:hAnsi="MS Shell Dlg 2" w:cs="MS Shell Dlg 2"/>
+                <w:kern w:val="0"/>
+                <w:sz w:val="20"/>
+                <w:szCs w:val="20"/>
+                <w:lang w:val="en-IL" w:eastAsia="en-IL"/>
+                <w14:ligatures w14:val="none"/>
+              </w:rPr>
+            </w:pPr>
+            <w:r>
+              <w:rPr>
+                <w:rFonts w:ascii="MS Shell Dlg 2" w:eastAsia="Times New Roman" w:hAnsi="MS Shell Dlg 2" w:cs="MS Shell Dlg 2"/>
+                <w:kern w:val="0"/>
+                <w:sz w:val="20"/>
+                <w:szCs w:val="20"/>
+                <w:lang w:val="en-IL" w:eastAsia="en-IL"/>
+                <w14:ligatures w14:val="none"/>
+              </w:rPr>
+              <w:t>13</w:t>
+            </w:r>
+          </w:p>
+        </w:tc>
+        <w:tc>
+          <w:tcPr>
+            <w:tcW w:w="0" w:type="auto"/>
+            <w:tcBorders>
+              <w:top w:val="outset" w:sz="6" w:space="0" w:color="auto"/>
+              <w:left w:val="outset" w:sz="6" w:space="0" w:color="auto"/>
+              <w:bottom w:val="outset" w:sz="6" w:space="0" w:color="auto"/>
+              <w:right w:val="outset" w:sz="6" w:space="0" w:color="auto"/>
+            </w:tcBorders>
+            <w:shd w:val="clear" w:color="auto" w:fill="auto"/>
+            <w:vAlign w:val="center"/>
+            <w:hideMark/>
+          </w:tcPr>
+          <w:p>
+            <w:pPr>
+              <w:spacing w:after="0" w:line="240" w:lineRule="auto"/>
+              <w:rPr>
+                <w:rFonts w:ascii="MS Shell Dlg 2" w:eastAsia="Times New Roman" w:hAnsi="MS Shell Dlg 2" w:cs="MS Shell Dlg 2"/>
+                <w:kern w:val="0"/>
+                <w:sz w:val="20"/>
+                <w:szCs w:val="20"/>
+                <w:lang w:val="en-IL" w:eastAsia="en-IL"/>
+                <w14:ligatures w14:val="none"/>
+              </w:rPr>
+            </w:pPr>
+            <w:r>
+              <w:rPr>
+                <w:rFonts w:ascii="MS Shell Dlg 2" w:eastAsia="Times New Roman" w:hAnsi="MS Shell Dlg 2" w:cs="MS Shell Dlg 2"/>
+                <w:kern w:val="0"/>
+                <w:sz w:val="20"/>
+                <w:szCs w:val="20"/>
+                <w:lang w:val="en-IL" w:eastAsia="en-IL"/>
+                <w14:ligatures w14:val="none"/>
+              </w:rPr>
+              <w:t>Margo</w:t>
+            </w:r>
+          </w:p>
+        </w:tc>
+      </w:tr>
+      <w:tr>
+        <w:trPr>
+          <w:tblCellSpacing w:w="0" w:type="dxa"/>
+        </w:trPr>
+        <w:tc>
+          <w:tcPr>
+            <w:tcW w:w="0" w:type="auto"/>
+            <w:tcBorders>
+              <w:top w:val="outset" w:sz="6" w:space="0" w:color="auto"/>
+              <w:left w:val="outset" w:sz="6" w:space="0" w:color="auto"/>
+              <w:bottom w:val="outset" w:sz="6" w:space="0" w:color="auto"/>
+              <w:right w:val="outset" w:sz="6" w:space="0" w:color="auto"/>
+            </w:tcBorders>
+            <w:shd w:val="clear" w:color="auto" w:fill="auto"/>
+            <w:vAlign w:val="center"/>
+            <w:hideMark/>
+          </w:tcPr>
+          <w:p>
+            <w:pPr>
+              <w:spacing w:after="0" w:line="240" w:lineRule="auto"/>
+              <w:jc w:val="right"/>
+              <w:rPr>
+                <w:rFonts w:ascii="MS Shell Dlg 2" w:eastAsia="Times New Roman" w:hAnsi="MS Shell Dlg 2" w:cs="MS Shell Dlg 2"/>
+                <w:kern w:val="0"/>
+                <w:sz w:val="20"/>
+                <w:szCs w:val="20"/>
+                <w:lang w:val="en-IL" w:eastAsia="en-IL"/>
+                <w14:ligatures w14:val="none"/>
+              </w:rPr>
+            </w:pPr>
+            <w:r>
+              <w:rPr>
+                <w:rFonts w:ascii="MS Shell Dlg 2" w:eastAsia="Times New Roman" w:hAnsi="MS Shell Dlg 2" w:cs="MS Shell Dlg 2"/>
+                <w:kern w:val="0"/>
+                <w:sz w:val="20"/>
+                <w:szCs w:val="20"/>
+                <w:lang w:val="en-IL" w:eastAsia="en-IL"/>
+                <w14:ligatures w14:val="none"/>
+              </w:rPr>
+              <w:t>14</w:t>
+            </w:r>
+          </w:p>
+        </w:tc>
+        <w:tc>
+          <w:tcPr>
+            <w:tcW w:w="0" w:type="auto"/>
+            <w:tcBorders>
+              <w:top w:val="outset" w:sz="6" w:space="0" w:color="auto"/>
+              <w:left w:val="outset" w:sz="6" w:space="0" w:color="auto"/>
+              <w:bottom w:val="outset" w:sz="6" w:space="0" w:color="auto"/>
+              <w:right w:val="outset" w:sz="6" w:space="0" w:color="auto"/>
+            </w:tcBorders>
+            <w:shd w:val="clear" w:color="auto" w:fill="auto"/>
+            <w:vAlign w:val="center"/>
+            <w:hideMark/>
+          </w:tcPr>
+          <w:p>
+            <w:pPr>
+              <w:spacing w:after="0" w:line="240" w:lineRule="auto"/>
+              <w:rPr>
+                <w:rFonts w:ascii="MS Shell Dlg 2" w:eastAsia="Times New Roman" w:hAnsi="MS Shell Dlg 2" w:cs="MS Shell Dlg 2"/>
+                <w:kern w:val="0"/>
+                <w:sz w:val="20"/>
+                <w:szCs w:val="20"/>
+                <w:lang w:val="en-IL" w:eastAsia="en-IL"/>
+                <w14:ligatures w14:val="none"/>
+              </w:rPr>
+            </w:pPr>
+            <w:r>
+              <w:rPr>
+                <w:rFonts w:ascii="MS Shell Dlg 2" w:eastAsia="Times New Roman" w:hAnsi="MS Shell Dlg 2" w:cs="MS Shell Dlg 2"/>
+                <w:kern w:val="0"/>
+                <w:sz w:val="20"/>
+                <w:szCs w:val="20"/>
+                <w:lang w:val="en-IL" w:eastAsia="en-IL"/>
+                <w14:ligatures w14:val="none"/>
+              </w:rPr>
+              <w:t>Nathan</w:t>
+            </w:r>
+          </w:p>
+        </w:tc>
+      </w:tr>
+      <w:tr>
+        <w:trPr>
+          <w:tblCellSpacing w:w="0" w:type="dxa"/>
+        </w:trPr>
+        <w:tc>
+          <w:tcPr>
+            <w:tcW w:w="0" w:type="auto"/>
+            <w:tcBorders>
+              <w:top w:val="outset" w:sz="6" w:space="0" w:color="auto"/>
+              <w:left w:val="outset" w:sz="6" w:space="0" w:color="auto"/>
+              <w:bottom w:val="outset" w:sz="6" w:space="0" w:color="auto"/>
+              <w:right w:val="outset" w:sz="6" w:space="0" w:color="auto"/>
+            </w:tcBorders>
+            <w:shd w:val="clear" w:color="auto" w:fill="auto"/>
+            <w:vAlign w:val="center"/>
+            <w:hideMark/>
+          </w:tcPr>
+          <w:p>
+            <w:pPr>
+              <w:spacing w:after="0" w:line="240" w:lineRule="auto"/>
+              <w:jc w:val="right"/>
+              <w:rPr>
+                <w:rFonts w:ascii="MS Shell Dlg 2" w:eastAsia="Times New Roman" w:hAnsi="MS Shell Dlg 2" w:cs="MS Shell Dlg 2"/>
+                <w:kern w:val="0"/>
+                <w:sz w:val="20"/>
+                <w:szCs w:val="20"/>
+                <w:lang w:val="en-IL" w:eastAsia="en-IL"/>
+                <w14:ligatures w14:val="none"/>
+              </w:rPr>
+            </w:pPr>
+            <w:r>
+              <w:rPr>
+                <w:rFonts w:ascii="MS Shell Dlg 2" w:eastAsia="Times New Roman" w:hAnsi="MS Shell Dlg 2" w:cs="MS Shell Dlg 2"/>
+                <w:kern w:val="0"/>
+                <w:sz w:val="20"/>
+                <w:szCs w:val="20"/>
+                <w:lang w:val="en-IL" w:eastAsia="en-IL"/>
+                <w14:ligatures w14:val="none"/>
+              </w:rPr>
+              <w:t>15</w:t>
+            </w:r>
+          </w:p>
+        </w:tc>
+        <w:tc>
+          <w:tcPr>
+            <w:tcW w:w="0" w:type="auto"/>
+            <w:tcBorders>
+              <w:top w:val="outset" w:sz="6" w:space="0" w:color="auto"/>
+              <w:left w:val="outset" w:sz="6" w:space="0" w:color="auto"/>
+              <w:bottom w:val="outset" w:sz="6" w:space="0" w:color="auto"/>
+              <w:right w:val="outset" w:sz="6" w:space="0" w:color="auto"/>
+            </w:tcBorders>
+            <w:shd w:val="clear" w:color="auto" w:fill="auto"/>
+            <w:vAlign w:val="center"/>
+            <w:hideMark/>
+          </w:tcPr>
+          <w:p>
+            <w:pPr>
+              <w:spacing w:after="0" w:line="240" w:lineRule="auto"/>
+              <w:rPr>
+                <w:rFonts w:ascii="MS Shell Dlg 2" w:eastAsia="Times New Roman" w:hAnsi="MS Shell Dlg 2" w:cs="MS Shell Dlg 2"/>
+                <w:kern w:val="0"/>
+                <w:sz w:val="20"/>
+                <w:szCs w:val="20"/>
+                <w:lang w:val="en-IL" w:eastAsia="en-IL"/>
+                <w14:ligatures w14:val="none"/>
+              </w:rPr>
+            </w:pPr>
+            <w:r>
+              <w:rPr>
+                <w:rFonts w:ascii="MS Shell Dlg 2" w:eastAsia="Times New Roman" w:hAnsi="MS Shell Dlg 2" w:cs="MS Shell Dlg 2"/>
+                <w:kern w:val="0"/>
+                <w:sz w:val="20"/>
+                <w:szCs w:val="20"/>
+                <w:lang w:val="en-IL" w:eastAsia="en-IL"/>
+                <w14:ligatures w14:val="none"/>
+              </w:rPr>
+              <w:t>Oliver</w:t>
+            </w:r>
+          </w:p>
+        </w:tc>
+      </w:tr>
+      <w:tr>
+        <w:trPr>
+          <w:tblCellSpacing w:w="0" w:type="dxa"/>
+        </w:trPr>
+        <w:tc>
+          <w:tcPr>
+            <w:tcW w:w="0" w:type="auto"/>
+            <w:tcBorders>
+              <w:top w:val="outset" w:sz="6" w:space="0" w:color="auto"/>
+              <w:left w:val="outset" w:sz="6" w:space="0" w:color="auto"/>
+              <w:bottom w:val="outset" w:sz="6" w:space="0" w:color="auto"/>
+              <w:right w:val="outset" w:sz="6" w:space="0" w:color="auto"/>
+            </w:tcBorders>
+            <w:shd w:val="clear" w:color="auto" w:fill="auto"/>
+            <w:vAlign w:val="center"/>
+            <w:hideMark/>
+          </w:tcPr>
+          <w:p>
+            <w:pPr>
+              <w:spacing w:after="0" w:line="240" w:lineRule="auto"/>
+              <w:jc w:val="right"/>
+              <w:rPr>
+                <w:rFonts w:ascii="MS Shell Dlg 2" w:eastAsia="Times New Roman" w:hAnsi="MS Shell Dlg 2" w:cs="MS Shell Dlg 2"/>
+                <w:kern w:val="0"/>
+                <w:sz w:val="20"/>
+                <w:szCs w:val="20"/>
+                <w:lang w:val="en-IL" w:eastAsia="en-IL"/>
+                <w14:ligatures w14:val="none"/>
+              </w:rPr>
+            </w:pPr>
+            <w:r>
+              <w:rPr>
+                <w:rFonts w:ascii="MS Shell Dlg 2" w:eastAsia="Times New Roman" w:hAnsi="MS Shell Dlg 2" w:cs="MS Shell Dlg 2"/>
+                <w:kern w:val="0"/>
+                <w:sz w:val="20"/>
+                <w:szCs w:val="20"/>
+                <w:lang w:val="en-IL" w:eastAsia="en-IL"/>
+                <w14:ligatures w14:val="none"/>
+              </w:rPr>
+              <w:t>22</w:t>
+            </w:r>
+          </w:p>
+        </w:tc>
+        <w:tc>
+          <w:tcPr>
+            <w:tcW w:w="0" w:type="auto"/>
+            <w:tcBorders>
+              <w:top w:val="outset" w:sz="6" w:space="0" w:color="auto"/>
+              <w:left w:val="outset" w:sz="6" w:space="0" w:color="auto"/>
+              <w:bottom w:val="outset" w:sz="6" w:space="0" w:color="auto"/>
+              <w:right w:val="outset" w:sz="6" w:space="0" w:color="auto"/>
+            </w:tcBorders>
+            <w:shd w:val="clear" w:color="auto" w:fill="auto"/>
+            <w:vAlign w:val="center"/>
+            <w:hideMark/>
+          </w:tcPr>
+          <w:p>
+            <w:pPr>
+              <w:spacing w:after="0" w:line="240" w:lineRule="auto"/>
+              <w:rPr>
+                <w:rFonts w:ascii="MS Shell Dlg 2" w:eastAsia="Times New Roman" w:hAnsi="MS Shell Dlg 2" w:cs="MS Shell Dlg 2"/>
+                <w:kern w:val="0"/>
+                <w:sz w:val="20"/>
+                <w:szCs w:val="20"/>
+                <w:lang w:val="en-IL" w:eastAsia="en-IL"/>
+                <w14:ligatures w14:val="none"/>
+              </w:rPr>
+            </w:pPr>
+            <w:r>
+              <w:rPr>
+                <w:rFonts w:ascii="MS Shell Dlg 2" w:eastAsia="Times New Roman" w:hAnsi="MS Shell Dlg 2" w:cs="MS Shell Dlg 2"/>
+                <w:kern w:val="0"/>
+                <w:sz w:val="20"/>
+                <w:szCs w:val="20"/>
+                <w:lang w:val="en-IL" w:eastAsia="en-IL"/>
+                <w14:ligatures w14:val="none"/>
+              </w:rPr>
+              <w:t>Benjy123</w:t>
+            </w:r>
+          </w:p>
+        </w:tc>
+      </w:tr>
+    </w:tbl>
+    <w:p>
+      <w:pPr>
+        <w:rPr>
+          <w:lang w:val="en-US"/>
+        </w:rPr>
+      </w:pPr>
+    </w:p>
+    <w:p>
+      <w:pPr>
+        <w:rPr>
+          <w:lang w:val="en-US"/>
+        </w:rPr>
+      </w:pPr>
+    </w:p>
+    <w:p>
+      <w:pPr>
+        <w:rPr>
           <w:rtl/>
           <w:lang w:val="en-US"/>
         </w:rPr>
@@ -466,10 +2017,45 @@
         <w:rPr>
           <w:lang w:val="en-US"/>
         </w:rPr>
-        <w:t xml:space="preserve">All in the Tel Aviv branch and all in 2 shifts one of tomorrow evening and </w:t>
+        <w:t xml:space="preserve">All in the Tel Aviv branch and all in </w:t>
+      </w:r>
+      <w:r>
+        <w:rPr>
+          <w:lang w:val="en-US"/>
+        </w:rPr>
+        <w:t xml:space="preserve">4 </w:t>
+      </w:r>
+      <w:r>
+        <w:rPr>
+          <w:lang w:val="en-US"/>
+        </w:rPr>
+        <w:t xml:space="preserve">shifts one of </w:t>
+      </w:r>
+      <w:r>
+        <w:rPr>
+          <w:lang w:val="en-US"/>
+        </w:rPr>
+        <w:t>03.07.2024</w:t>
+      </w:r>
+      <w:r>
+        <w:rPr>
+          <w:lang w:val="en-US"/>
+        </w:rPr>
+        <w:t xml:space="preserve"> evening and</w:t>
+      </w:r>
+      <w:r>
+        <w:rPr>
+          <w:lang w:val="en-US"/>
+        </w:rPr>
+        <w:t xml:space="preserve"> day,</w:t>
+      </w:r>
+      <w:r>
+        <w:rPr>
+          <w:lang w:val="en-US"/>
+        </w:rPr>
+        <w:t xml:space="preserve"> </w:t>
       </w:r>
       <w:proofErr w:type="spellStart"/>
-      <w:proofErr w:type="gramStart"/>
       <w:r>
         <w:rPr>
           <w:lang w:val="en-US"/>
@@ -477,106 +2063,29 @@
         <w:t>on</w:t>
       </w:r>
       <w:proofErr w:type="spellEnd"/>
-      <w:proofErr w:type="gramEnd"/>
-      <w:r>
-        <w:rPr>
-          <w:lang w:val="en-US"/>
-        </w:rPr>
-        <w:t xml:space="preserve"> of the day after tomorrow morning.</w:t>
-      </w:r>
-      <w:r>
-        <w:rPr>
-          <w:lang w:val="en-US"/>
-        </w:rPr>
-        <w:t xml:space="preserve">  And all are in an </w:t>
-      </w:r>
-      <w:proofErr w:type="spellStart"/>
-      <w:proofErr w:type="gramStart"/>
-      <w:r>
-        <w:rPr>
-          <w:lang w:val="en-US"/>
-        </w:rPr>
-        <w:t>on going</w:t>
-      </w:r>
-      <w:proofErr w:type="spellEnd"/>
-      <w:proofErr w:type="gramEnd"/>
-      <w:r>
-        <w:rPr>
-          <w:lang w:val="en-US"/>
-        </w:rPr>
-        <w:t xml:space="preserve"> shift</w:t>
-      </w:r>
-    </w:p>
-    <w:p>
-      <w:pPr>
-        <w:rPr>
-          <w:lang w:val="en-US"/>
-        </w:rPr>
-      </w:pPr>
-      <w:r>
-        <w:rPr>
-          <w:lang w:val="en-US"/>
-        </w:rPr>
-        <w:t>*</w:t>
-      </w:r>
-      <w:proofErr w:type="gramStart"/>
-      <w:r>
-        <w:rPr>
-          <w:lang w:val="en-US"/>
-        </w:rPr>
-        <w:t>if</w:t>
-      </w:r>
-      <w:proofErr w:type="gramEnd"/>
-      <w:r>
-        <w:rPr>
-          <w:lang w:val="en-US"/>
-        </w:rPr>
-        <w:t xml:space="preserve"> you </w:t>
-      </w:r>
-      <w:r>
-        <w:rPr>
-          <w:lang w:val="en-US"/>
-        </w:rPr>
-        <w:t>load</w:t>
-      </w:r>
-      <w:r>
-        <w:rPr>
-          <w:lang w:val="en-US"/>
-        </w:rPr>
-        <w:t xml:space="preserve"> it on Friday it will all delay by one day cause Saturday is a rest day</w:t>
-      </w:r>
-      <w:r>
-        <w:rPr>
-          <w:lang w:val="en-US"/>
-        </w:rPr>
-        <w:t xml:space="preserve"> and if its Thursday it will add 2</w:t>
-      </w:r>
-    </w:p>
-    <w:p>
-      <w:pPr>
-        <w:rPr>
-          <w:lang w:val="en-US"/>
-        </w:rPr>
-      </w:pPr>
-      <w:r>
-        <w:rPr>
-          <w:lang w:val="en-US"/>
-        </w:rPr>
-        <w:t xml:space="preserve">**if you check on Saturday then loading </w:t>
-      </w:r>
-      <w:proofErr w:type="gramStart"/>
-      <w:r>
-        <w:rPr>
-          <w:lang w:val="en-US"/>
-        </w:rPr>
-        <w:t>todays</w:t>
-      </w:r>
-      <w:proofErr w:type="gramEnd"/>
-      <w:r>
-        <w:rPr>
-          <w:lang w:val="en-US"/>
-        </w:rPr>
-        <w:t xml:space="preserve"> shift will be problematic…</w:t>
+      <w:r>
+        <w:rPr>
+          <w:lang w:val="en-US"/>
+        </w:rPr>
+        <w:t xml:space="preserve"> </w:t>
+      </w:r>
+      <w:r>
+        <w:rPr>
+          <w:lang w:val="en-US"/>
+        </w:rPr>
+        <w:t>04.07.2024 night and 05.07.2024</w:t>
+      </w:r>
+      <w:r>
+        <w:rPr>
+          <w:lang w:val="en-US"/>
+        </w:rPr>
+        <w:t xml:space="preserve"> morning.</w:t>
+      </w:r>
+      <w:r>
+        <w:rPr>
+          <w:lang w:val="en-US"/>
+        </w:rPr>
+        <w:t xml:space="preserve">  </w:t>
       </w:r>
     </w:p>
     <w:p>
@@ -588,29 +2097,24 @@
           <w:lang w:val="en-US"/>
         </w:rPr>
       </w:pPr>
-      <w:proofErr w:type="gramStart"/>
-      <w:r>
-        <w:rPr>
-          <w:lang w:val="en-US"/>
-        </w:rPr>
-        <w:lastRenderedPageBreak/>
-        <w:t>before</w:t>
-      </w:r>
-      <w:proofErr w:type="gramEnd"/>
-      <w:r>
-        <w:rPr>
-          <w:lang w:val="en-US"/>
-        </w:rPr>
-        <w:t xml:space="preserve"> you can use the </w:t>
-      </w:r>
-      <w:proofErr w:type="gramStart"/>
-      <w:r>
-        <w:rPr>
-          <w:lang w:val="en-US"/>
-        </w:rPr>
-        <w:t>system</w:t>
-      </w:r>
-      <w:proofErr w:type="gramEnd"/>
+      <w:r>
+        <w:rPr>
+          <w:lang w:val="en-US"/>
+        </w:rPr>
+        <w:t>Before</w:t>
+      </w:r>
+      <w:r>
+        <w:rPr>
+          <w:lang w:val="en-US"/>
+        </w:rPr>
+        <w:t xml:space="preserve"> you can use the system</w:t>
+      </w:r>
+      <w:r>
+        <w:rPr>
+          <w:lang w:val="en-US"/>
+        </w:rPr>
+        <w:t>,</w:t>
+      </w:r>
       <w:r>
         <w:rPr>
           <w:lang w:val="en-US"/>

</xml_diff>

<commit_message>
Revert "last fix to instructions"
This reverts commit 2574b17d46108b77aec7f834663a472b0e23caf5.
</commit_message>
<xml_diff>
--- a/docs/מדריך למשתמש עובדים-326639838_322720137.docx
+++ b/docs/מדריך למשתמש עובדים-326639838_322720137.docx
@@ -76,127 +76,43 @@
     <w:p>
       <w:pPr>
         <w:rPr>
-          <w:bCs/>
-          <w:sz w:val="32"/>
-          <w:szCs w:val="32"/>
-          <w:lang w:val="en-US"/>
-        </w:rPr>
-      </w:pPr>
-      <w:r>
-        <w:rPr>
-          <w:bCs/>
-          <w:sz w:val="32"/>
-          <w:szCs w:val="32"/>
-          <w:lang w:val="en-US"/>
-        </w:rPr>
-        <w:t xml:space="preserve">To use the system, you’d need the database added to the submission in </w:t>
+          <w:lang w:val="en-US"/>
+        </w:rPr>
+      </w:pPr>
+      <w:r>
+        <w:rPr>
+          <w:lang w:val="en-US"/>
+        </w:rPr>
+        <w:t xml:space="preserve">Before you start using the </w:t>
+      </w:r>
+      <w:r>
+        <w:rPr>
+          <w:lang w:val="en-US"/>
+        </w:rPr>
+        <w:t xml:space="preserve">system you are prompted with a question rather to load the pre made data to the system, if you choose not to load them you’d only have access to the admin’s account at login information’s of </w:t>
       </w:r>
       <w:proofErr w:type="gramStart"/>
       <w:r>
         <w:rPr>
-          <w:bCs/>
-          <w:sz w:val="32"/>
-          <w:szCs w:val="32"/>
-          <w:lang w:val="en-US"/>
-        </w:rPr>
-        <w:t xml:space="preserve">release </w:t>
-      </w:r>
-      <w:r>
-        <w:rPr>
-          <w:bCs/>
-          <w:sz w:val="32"/>
-          <w:szCs w:val="32"/>
-          <w:lang w:val="en-US"/>
-        </w:rPr>
-        <w:t>.</w:t>
+          <w:lang w:val="en-US"/>
+        </w:rPr>
+        <w:t>ID:-</w:t>
       </w:r>
       <w:proofErr w:type="gramEnd"/>
       <w:r>
         <w:rPr>
-          <w:bCs/>
-          <w:sz w:val="32"/>
-          <w:szCs w:val="32"/>
-          <w:lang w:val="en-US"/>
-        </w:rPr>
-        <w:br/>
-      </w:r>
-    </w:p>
-    <w:p>
-      <w:pPr>
-        <w:rPr>
-          <w:lang w:val="en-US"/>
-        </w:rPr>
-      </w:pPr>
-      <w:r>
-        <w:rPr>
-          <w:lang w:val="en-US"/>
-        </w:rPr>
-        <w:t xml:space="preserve">Auto loaded data in the </w:t>
-      </w:r>
-      <w:proofErr w:type="spellStart"/>
-      <w:r>
-        <w:rPr>
-          <w:lang w:val="en-US"/>
-        </w:rPr>
-        <w:t>db</w:t>
-      </w:r>
-      <w:proofErr w:type="spellEnd"/>
-      <w:r>
-        <w:rPr>
-          <w:lang w:val="en-US"/>
-        </w:rPr>
-        <w:br/>
-      </w:r>
-      <w:r>
-        <w:rPr>
-          <w:lang w:val="en-US"/>
-        </w:rPr>
-        <w:t xml:space="preserve"> ID:</w:t>
-      </w:r>
-      <w:r>
-        <w:rPr>
-          <w:lang w:val="en-US"/>
-        </w:rPr>
-        <w:t xml:space="preserve">0 </w:t>
-      </w:r>
-      <w:r>
-        <w:rPr>
-          <w:lang w:val="en-US"/>
-        </w:rPr>
-        <w:t>and Password: “</w:t>
-      </w:r>
-      <w:r>
-        <w:rPr>
-          <w:lang w:val="en-US"/>
-        </w:rPr>
-        <w:t>Admin123”.</w:t>
-      </w:r>
-      <w:r>
-        <w:rPr>
-          <w:lang w:val="en-US"/>
-        </w:rPr>
-        <w:t xml:space="preserve"> </w:t>
+          <w:lang w:val="en-US"/>
+        </w:rPr>
+        <w:t xml:space="preserve">1 and Password: “admin” . at first login of any </w:t>
       </w:r>
       <w:proofErr w:type="gramStart"/>
       <w:r>
         <w:rPr>
           <w:lang w:val="en-US"/>
         </w:rPr>
-        <w:t>at</w:t>
+        <w:t>account</w:t>
       </w:r>
       <w:proofErr w:type="gramEnd"/>
-      <w:r>
-        <w:rPr>
-          <w:lang w:val="en-US"/>
-        </w:rPr>
-        <w:t xml:space="preserve"> first login of any </w:t>
-      </w:r>
-      <w:r>
-        <w:rPr>
-          <w:lang w:val="en-US"/>
-        </w:rPr>
-        <w:t>account,</w:t>
-      </w:r>
       <w:r>
         <w:rPr>
           <w:lang w:val="en-US"/>
@@ -221,14 +137,16 @@
         <w:rPr>
           <w:lang w:val="en-US"/>
         </w:rPr>
-        <w:t>Branch manager with the login info</w:t>
-      </w:r>
-      <w:r>
-        <w:rPr>
-          <w:lang w:val="en-US"/>
-        </w:rPr>
-        <w:t>:</w:t>
-      </w:r>
+        <w:t xml:space="preserve">Branch manager with the login info </w:t>
+      </w:r>
+      <w:proofErr w:type="gramStart"/>
+      <w:r>
+        <w:rPr>
+          <w:lang w:val="en-US"/>
+        </w:rPr>
+        <w:t>of:</w:t>
+      </w:r>
+      <w:proofErr w:type="gramEnd"/>
       <w:r>
         <w:rPr>
           <w:lang w:val="en-US"/>
@@ -239,19 +157,7 @@
         <w:rPr>
           <w:lang w:val="en-US"/>
         </w:rPr>
-        <w:t xml:space="preserve"> "</w:t>
-      </w:r>
-      <w:r>
-        <w:rPr>
-          <w:lang w:val="en-US"/>
-        </w:rPr>
-        <w:t>Benjy123</w:t>
-      </w:r>
-      <w:r>
-        <w:rPr>
-          <w:lang w:val="en-US"/>
-        </w:rPr>
-        <w:t>"</w:t>
+        <w:t xml:space="preserve"> "Benjamin"</w:t>
       </w:r>
       <w:r>
         <w:rPr>
@@ -271,12 +177,14 @@
         </w:rPr>
         <w:br/>
       </w:r>
-      <w:r>
-        <w:rPr>
-          <w:lang w:val="en-US"/>
-        </w:rPr>
-        <w:t>The</w:t>
-      </w:r>
+      <w:proofErr w:type="gramStart"/>
+      <w:r>
+        <w:rPr>
+          <w:lang w:val="en-US"/>
+        </w:rPr>
+        <w:t>the</w:t>
+      </w:r>
+      <w:proofErr w:type="gramEnd"/>
       <w:r>
         <w:rPr>
           <w:lang w:val="en-US"/>
@@ -550,1542 +458,125 @@
     <w:p>
       <w:pPr>
         <w:rPr>
-          <w:lang w:val="en-US"/>
-        </w:rPr>
-      </w:pPr>
-      <w:r>
-        <w:rPr>
-          <w:lang w:val="en-US"/>
-        </w:rPr>
-        <w:t xml:space="preserve">Login </w:t>
+          <w:rtl/>
+          <w:lang w:val="en-US"/>
+        </w:rPr>
+      </w:pPr>
+      <w:r>
+        <w:rPr>
+          <w:lang w:val="en-US"/>
+        </w:rPr>
+        <w:t xml:space="preserve">All in the Tel Aviv branch and all in 2 shifts one of tomorrow evening and </w:t>
       </w:r>
       <w:proofErr w:type="spellStart"/>
-      <w:r>
-        <w:rPr>
-          <w:lang w:val="en-US"/>
-        </w:rPr>
-        <w:t>infos</w:t>
+      <w:proofErr w:type="gramStart"/>
+      <w:r>
+        <w:rPr>
+          <w:lang w:val="en-US"/>
+        </w:rPr>
+        <w:t>on</w:t>
       </w:r>
       <w:proofErr w:type="spellEnd"/>
-      <w:r>
-        <w:rPr>
-          <w:lang w:val="en-US"/>
-        </w:rPr>
-        <w:t>:</w:t>
-      </w:r>
-    </w:p>
-    <w:tbl>
-      <w:tblPr>
-        <w:tblW w:w="0" w:type="auto"/>
-        <w:tblCellSpacing w:w="0" w:type="dxa"/>
-        <w:tblBorders>
-          <w:top w:val="outset" w:sz="6" w:space="0" w:color="auto"/>
-          <w:left w:val="outset" w:sz="6" w:space="0" w:color="auto"/>
-          <w:bottom w:val="outset" w:sz="6" w:space="0" w:color="auto"/>
-          <w:right w:val="outset" w:sz="6" w:space="0" w:color="auto"/>
-        </w:tblBorders>
-        <w:tblCellMar>
-          <w:top w:w="20" w:type="dxa"/>
-          <w:left w:w="20" w:type="dxa"/>
-          <w:bottom w:w="20" w:type="dxa"/>
-          <w:right w:w="20" w:type="dxa"/>
-        </w:tblCellMar>
-        <w:tblLook w:val="04A0" w:firstRow="1" w:lastRow="0" w:firstColumn="1" w:lastColumn="0" w:noHBand="0" w:noVBand="1"/>
-      </w:tblPr>
-      <w:tblGrid>
-        <w:gridCol w:w="289"/>
-        <w:gridCol w:w="954"/>
-      </w:tblGrid>
-      <w:tr>
-        <w:trPr>
-          <w:tblCellSpacing w:w="0" w:type="dxa"/>
-        </w:trPr>
-        <w:tc>
-          <w:tcPr>
-            <w:tcW w:w="0" w:type="auto"/>
-            <w:tcBorders>
-              <w:top w:val="outset" w:sz="6" w:space="0" w:color="auto"/>
-              <w:left w:val="outset" w:sz="6" w:space="0" w:color="auto"/>
-              <w:bottom w:val="outset" w:sz="6" w:space="0" w:color="auto"/>
-              <w:right w:val="outset" w:sz="6" w:space="0" w:color="auto"/>
-            </w:tcBorders>
-            <w:shd w:val="clear" w:color="auto" w:fill="auto"/>
-            <w:vAlign w:val="center"/>
-            <w:hideMark/>
-          </w:tcPr>
-          <w:p>
-            <w:pPr>
-              <w:spacing w:after="0" w:line="240" w:lineRule="auto"/>
-              <w:jc w:val="right"/>
-              <w:rPr>
-                <w:rFonts w:ascii="MS Shell Dlg 2" w:eastAsia="Times New Roman" w:hAnsi="MS Shell Dlg 2" w:cs="MS Shell Dlg 2"/>
-                <w:kern w:val="0"/>
-                <w:sz w:val="20"/>
-                <w:szCs w:val="20"/>
-                <w:lang w:val="en-IL" w:eastAsia="en-IL"/>
-                <w14:ligatures w14:val="none"/>
-              </w:rPr>
-            </w:pPr>
-            <w:r>
-              <w:rPr>
-                <w:rFonts w:ascii="MS Shell Dlg 2" w:eastAsia="Times New Roman" w:hAnsi="MS Shell Dlg 2" w:cs="MS Shell Dlg 2"/>
-                <w:kern w:val="0"/>
-                <w:sz w:val="20"/>
-                <w:szCs w:val="20"/>
-                <w:lang w:val="en-IL" w:eastAsia="en-IL"/>
-                <w14:ligatures w14:val="none"/>
-              </w:rPr>
-              <w:t>0</w:t>
-            </w:r>
-          </w:p>
-        </w:tc>
-        <w:tc>
-          <w:tcPr>
-            <w:tcW w:w="0" w:type="auto"/>
-            <w:tcBorders>
-              <w:top w:val="outset" w:sz="6" w:space="0" w:color="auto"/>
-              <w:left w:val="outset" w:sz="6" w:space="0" w:color="auto"/>
-              <w:bottom w:val="outset" w:sz="6" w:space="0" w:color="auto"/>
-              <w:right w:val="outset" w:sz="6" w:space="0" w:color="auto"/>
-            </w:tcBorders>
-            <w:shd w:val="clear" w:color="auto" w:fill="auto"/>
-            <w:vAlign w:val="center"/>
-            <w:hideMark/>
-          </w:tcPr>
-          <w:p>
-            <w:pPr>
-              <w:spacing w:after="0" w:line="240" w:lineRule="auto"/>
-              <w:rPr>
-                <w:rFonts w:ascii="MS Shell Dlg 2" w:eastAsia="Times New Roman" w:hAnsi="MS Shell Dlg 2" w:cs="MS Shell Dlg 2"/>
-                <w:kern w:val="0"/>
-                <w:sz w:val="20"/>
-                <w:szCs w:val="20"/>
-                <w:lang w:val="en-IL" w:eastAsia="en-IL"/>
-                <w14:ligatures w14:val="none"/>
-              </w:rPr>
-            </w:pPr>
-            <w:r>
-              <w:rPr>
-                <w:rFonts w:ascii="MS Shell Dlg 2" w:eastAsia="Times New Roman" w:hAnsi="MS Shell Dlg 2" w:cs="MS Shell Dlg 2"/>
-                <w:kern w:val="0"/>
-                <w:sz w:val="20"/>
-                <w:szCs w:val="20"/>
-                <w:lang w:val="en-IL" w:eastAsia="en-IL"/>
-                <w14:ligatures w14:val="none"/>
-              </w:rPr>
-              <w:t>Admin123</w:t>
-            </w:r>
-          </w:p>
-        </w:tc>
-      </w:tr>
-      <w:tr>
-        <w:trPr>
-          <w:tblCellSpacing w:w="0" w:type="dxa"/>
-        </w:trPr>
-        <w:tc>
-          <w:tcPr>
-            <w:tcW w:w="0" w:type="auto"/>
-            <w:tcBorders>
-              <w:top w:val="outset" w:sz="6" w:space="0" w:color="auto"/>
-              <w:left w:val="outset" w:sz="6" w:space="0" w:color="auto"/>
-              <w:bottom w:val="outset" w:sz="6" w:space="0" w:color="auto"/>
-              <w:right w:val="outset" w:sz="6" w:space="0" w:color="auto"/>
-            </w:tcBorders>
-            <w:shd w:val="clear" w:color="auto" w:fill="auto"/>
-            <w:vAlign w:val="center"/>
-            <w:hideMark/>
-          </w:tcPr>
-          <w:p>
-            <w:pPr>
-              <w:spacing w:after="0" w:line="240" w:lineRule="auto"/>
-              <w:jc w:val="right"/>
-              <w:rPr>
-                <w:rFonts w:ascii="MS Shell Dlg 2" w:eastAsia="Times New Roman" w:hAnsi="MS Shell Dlg 2" w:cs="MS Shell Dlg 2"/>
-                <w:kern w:val="0"/>
-                <w:sz w:val="20"/>
-                <w:szCs w:val="20"/>
-                <w:lang w:val="en-IL" w:eastAsia="en-IL"/>
-                <w14:ligatures w14:val="none"/>
-              </w:rPr>
-            </w:pPr>
-            <w:r>
-              <w:rPr>
-                <w:rFonts w:ascii="MS Shell Dlg 2" w:eastAsia="Times New Roman" w:hAnsi="MS Shell Dlg 2" w:cs="MS Shell Dlg 2"/>
-                <w:kern w:val="0"/>
-                <w:sz w:val="20"/>
-                <w:szCs w:val="20"/>
-                <w:lang w:val="en-IL" w:eastAsia="en-IL"/>
-                <w14:ligatures w14:val="none"/>
-              </w:rPr>
-              <w:t>1</w:t>
-            </w:r>
-          </w:p>
-        </w:tc>
-        <w:tc>
-          <w:tcPr>
-            <w:tcW w:w="0" w:type="auto"/>
-            <w:tcBorders>
-              <w:top w:val="outset" w:sz="6" w:space="0" w:color="auto"/>
-              <w:left w:val="outset" w:sz="6" w:space="0" w:color="auto"/>
-              <w:bottom w:val="outset" w:sz="6" w:space="0" w:color="auto"/>
-              <w:right w:val="outset" w:sz="6" w:space="0" w:color="auto"/>
-            </w:tcBorders>
-            <w:shd w:val="clear" w:color="auto" w:fill="auto"/>
-            <w:vAlign w:val="center"/>
-            <w:hideMark/>
-          </w:tcPr>
-          <w:p>
-            <w:pPr>
-              <w:spacing w:after="0" w:line="240" w:lineRule="auto"/>
-              <w:rPr>
-                <w:rFonts w:ascii="MS Shell Dlg 2" w:eastAsia="Times New Roman" w:hAnsi="MS Shell Dlg 2" w:cs="MS Shell Dlg 2"/>
-                <w:kern w:val="0"/>
-                <w:sz w:val="20"/>
-                <w:szCs w:val="20"/>
-                <w:lang w:val="en-IL" w:eastAsia="en-IL"/>
-                <w14:ligatures w14:val="none"/>
-              </w:rPr>
-            </w:pPr>
-            <w:r>
-              <w:rPr>
-                <w:rFonts w:ascii="MS Shell Dlg 2" w:eastAsia="Times New Roman" w:hAnsi="MS Shell Dlg 2" w:cs="MS Shell Dlg 2"/>
-                <w:kern w:val="0"/>
-                <w:sz w:val="20"/>
-                <w:szCs w:val="20"/>
-                <w:lang w:val="en-IL" w:eastAsia="en-IL"/>
-                <w14:ligatures w14:val="none"/>
-              </w:rPr>
-              <w:t>Alfy1234</w:t>
-            </w:r>
-          </w:p>
-        </w:tc>
-      </w:tr>
-      <w:tr>
-        <w:trPr>
-          <w:tblCellSpacing w:w="0" w:type="dxa"/>
-        </w:trPr>
-        <w:tc>
-          <w:tcPr>
-            <w:tcW w:w="0" w:type="auto"/>
-            <w:tcBorders>
-              <w:top w:val="outset" w:sz="6" w:space="0" w:color="auto"/>
-              <w:left w:val="outset" w:sz="6" w:space="0" w:color="auto"/>
-              <w:bottom w:val="outset" w:sz="6" w:space="0" w:color="auto"/>
-              <w:right w:val="outset" w:sz="6" w:space="0" w:color="auto"/>
-            </w:tcBorders>
-            <w:shd w:val="clear" w:color="auto" w:fill="auto"/>
-            <w:vAlign w:val="center"/>
-            <w:hideMark/>
-          </w:tcPr>
-          <w:p>
-            <w:pPr>
-              <w:spacing w:after="0" w:line="240" w:lineRule="auto"/>
-              <w:jc w:val="right"/>
-              <w:rPr>
-                <w:rFonts w:ascii="MS Shell Dlg 2" w:eastAsia="Times New Roman" w:hAnsi="MS Shell Dlg 2" w:cs="MS Shell Dlg 2"/>
-                <w:kern w:val="0"/>
-                <w:sz w:val="20"/>
-                <w:szCs w:val="20"/>
-                <w:lang w:val="en-IL" w:eastAsia="en-IL"/>
-                <w14:ligatures w14:val="none"/>
-              </w:rPr>
-            </w:pPr>
-            <w:r>
-              <w:rPr>
-                <w:rFonts w:ascii="MS Shell Dlg 2" w:eastAsia="Times New Roman" w:hAnsi="MS Shell Dlg 2" w:cs="MS Shell Dlg 2"/>
-                <w:kern w:val="0"/>
-                <w:sz w:val="20"/>
-                <w:szCs w:val="20"/>
-                <w:lang w:val="en-IL" w:eastAsia="en-IL"/>
-                <w14:ligatures w14:val="none"/>
-              </w:rPr>
-              <w:t>2</w:t>
-            </w:r>
-          </w:p>
-        </w:tc>
-        <w:tc>
-          <w:tcPr>
-            <w:tcW w:w="0" w:type="auto"/>
-            <w:tcBorders>
-              <w:top w:val="outset" w:sz="6" w:space="0" w:color="auto"/>
-              <w:left w:val="outset" w:sz="6" w:space="0" w:color="auto"/>
-              <w:bottom w:val="outset" w:sz="6" w:space="0" w:color="auto"/>
-              <w:right w:val="outset" w:sz="6" w:space="0" w:color="auto"/>
-            </w:tcBorders>
-            <w:shd w:val="clear" w:color="auto" w:fill="auto"/>
-            <w:vAlign w:val="center"/>
-            <w:hideMark/>
-          </w:tcPr>
-          <w:p>
-            <w:pPr>
-              <w:spacing w:after="0" w:line="240" w:lineRule="auto"/>
-              <w:rPr>
-                <w:rFonts w:ascii="MS Shell Dlg 2" w:eastAsia="Times New Roman" w:hAnsi="MS Shell Dlg 2" w:cs="MS Shell Dlg 2"/>
-                <w:kern w:val="0"/>
-                <w:sz w:val="20"/>
-                <w:szCs w:val="20"/>
-                <w:lang w:val="en-IL" w:eastAsia="en-IL"/>
-                <w14:ligatures w14:val="none"/>
-              </w:rPr>
-            </w:pPr>
-            <w:r>
-              <w:rPr>
-                <w:rFonts w:ascii="MS Shell Dlg 2" w:eastAsia="Times New Roman" w:hAnsi="MS Shell Dlg 2" w:cs="MS Shell Dlg 2"/>
-                <w:kern w:val="0"/>
-                <w:sz w:val="20"/>
-                <w:szCs w:val="20"/>
-                <w:lang w:val="en-IL" w:eastAsia="en-IL"/>
-                <w14:ligatures w14:val="none"/>
-              </w:rPr>
-              <w:t>Benjamin</w:t>
-            </w:r>
-          </w:p>
-        </w:tc>
-      </w:tr>
-      <w:tr>
-        <w:trPr>
-          <w:tblCellSpacing w:w="0" w:type="dxa"/>
-        </w:trPr>
-        <w:tc>
-          <w:tcPr>
-            <w:tcW w:w="0" w:type="auto"/>
-            <w:tcBorders>
-              <w:top w:val="outset" w:sz="6" w:space="0" w:color="auto"/>
-              <w:left w:val="outset" w:sz="6" w:space="0" w:color="auto"/>
-              <w:bottom w:val="outset" w:sz="6" w:space="0" w:color="auto"/>
-              <w:right w:val="outset" w:sz="6" w:space="0" w:color="auto"/>
-            </w:tcBorders>
-            <w:shd w:val="clear" w:color="auto" w:fill="auto"/>
-            <w:vAlign w:val="center"/>
-            <w:hideMark/>
-          </w:tcPr>
-          <w:p>
-            <w:pPr>
-              <w:spacing w:after="0" w:line="240" w:lineRule="auto"/>
-              <w:jc w:val="right"/>
-              <w:rPr>
-                <w:rFonts w:ascii="MS Shell Dlg 2" w:eastAsia="Times New Roman" w:hAnsi="MS Shell Dlg 2" w:cs="MS Shell Dlg 2"/>
-                <w:kern w:val="0"/>
-                <w:sz w:val="20"/>
-                <w:szCs w:val="20"/>
-                <w:lang w:val="en-IL" w:eastAsia="en-IL"/>
-                <w14:ligatures w14:val="none"/>
-              </w:rPr>
-            </w:pPr>
-            <w:r>
-              <w:rPr>
-                <w:rFonts w:ascii="MS Shell Dlg 2" w:eastAsia="Times New Roman" w:hAnsi="MS Shell Dlg 2" w:cs="MS Shell Dlg 2"/>
-                <w:kern w:val="0"/>
-                <w:sz w:val="20"/>
-                <w:szCs w:val="20"/>
-                <w:lang w:val="en-IL" w:eastAsia="en-IL"/>
-                <w14:ligatures w14:val="none"/>
-              </w:rPr>
-              <w:lastRenderedPageBreak/>
-              <w:t>3</w:t>
-            </w:r>
-          </w:p>
-        </w:tc>
-        <w:tc>
-          <w:tcPr>
-            <w:tcW w:w="0" w:type="auto"/>
-            <w:tcBorders>
-              <w:top w:val="outset" w:sz="6" w:space="0" w:color="auto"/>
-              <w:left w:val="outset" w:sz="6" w:space="0" w:color="auto"/>
-              <w:bottom w:val="outset" w:sz="6" w:space="0" w:color="auto"/>
-              <w:right w:val="outset" w:sz="6" w:space="0" w:color="auto"/>
-            </w:tcBorders>
-            <w:shd w:val="clear" w:color="auto" w:fill="auto"/>
-            <w:vAlign w:val="center"/>
-            <w:hideMark/>
-          </w:tcPr>
-          <w:p>
-            <w:pPr>
-              <w:spacing w:after="0" w:line="240" w:lineRule="auto"/>
-              <w:rPr>
-                <w:rFonts w:ascii="MS Shell Dlg 2" w:eastAsia="Times New Roman" w:hAnsi="MS Shell Dlg 2" w:cs="MS Shell Dlg 2"/>
-                <w:kern w:val="0"/>
-                <w:sz w:val="20"/>
-                <w:szCs w:val="20"/>
-                <w:lang w:val="en-IL" w:eastAsia="en-IL"/>
-                <w14:ligatures w14:val="none"/>
-              </w:rPr>
-            </w:pPr>
-            <w:r>
-              <w:rPr>
-                <w:rFonts w:ascii="MS Shell Dlg 2" w:eastAsia="Times New Roman" w:hAnsi="MS Shell Dlg 2" w:cs="MS Shell Dlg 2"/>
-                <w:kern w:val="0"/>
-                <w:sz w:val="20"/>
-                <w:szCs w:val="20"/>
-                <w:lang w:val="en-IL" w:eastAsia="en-IL"/>
-                <w14:ligatures w14:val="none"/>
-              </w:rPr>
-              <w:t>Casey</w:t>
-            </w:r>
-          </w:p>
-        </w:tc>
-      </w:tr>
-      <w:tr>
-        <w:trPr>
-          <w:tblCellSpacing w:w="0" w:type="dxa"/>
-        </w:trPr>
-        <w:tc>
-          <w:tcPr>
-            <w:tcW w:w="0" w:type="auto"/>
-            <w:tcBorders>
-              <w:top w:val="outset" w:sz="6" w:space="0" w:color="auto"/>
-              <w:left w:val="outset" w:sz="6" w:space="0" w:color="auto"/>
-              <w:bottom w:val="outset" w:sz="6" w:space="0" w:color="auto"/>
-              <w:right w:val="outset" w:sz="6" w:space="0" w:color="auto"/>
-            </w:tcBorders>
-            <w:shd w:val="clear" w:color="auto" w:fill="auto"/>
-            <w:vAlign w:val="center"/>
-            <w:hideMark/>
-          </w:tcPr>
-          <w:p>
-            <w:pPr>
-              <w:spacing w:after="0" w:line="240" w:lineRule="auto"/>
-              <w:jc w:val="right"/>
-              <w:rPr>
-                <w:rFonts w:ascii="MS Shell Dlg 2" w:eastAsia="Times New Roman" w:hAnsi="MS Shell Dlg 2" w:cs="MS Shell Dlg 2"/>
-                <w:kern w:val="0"/>
-                <w:sz w:val="20"/>
-                <w:szCs w:val="20"/>
-                <w:lang w:val="en-IL" w:eastAsia="en-IL"/>
-                <w14:ligatures w14:val="none"/>
-              </w:rPr>
-            </w:pPr>
-            <w:r>
-              <w:rPr>
-                <w:rFonts w:ascii="MS Shell Dlg 2" w:eastAsia="Times New Roman" w:hAnsi="MS Shell Dlg 2" w:cs="MS Shell Dlg 2"/>
-                <w:kern w:val="0"/>
-                <w:sz w:val="20"/>
-                <w:szCs w:val="20"/>
-                <w:lang w:val="en-IL" w:eastAsia="en-IL"/>
-                <w14:ligatures w14:val="none"/>
-              </w:rPr>
-              <w:t>4</w:t>
-            </w:r>
-          </w:p>
-        </w:tc>
-        <w:tc>
-          <w:tcPr>
-            <w:tcW w:w="0" w:type="auto"/>
-            <w:tcBorders>
-              <w:top w:val="outset" w:sz="6" w:space="0" w:color="auto"/>
-              <w:left w:val="outset" w:sz="6" w:space="0" w:color="auto"/>
-              <w:bottom w:val="outset" w:sz="6" w:space="0" w:color="auto"/>
-              <w:right w:val="outset" w:sz="6" w:space="0" w:color="auto"/>
-            </w:tcBorders>
-            <w:shd w:val="clear" w:color="auto" w:fill="auto"/>
-            <w:vAlign w:val="center"/>
-            <w:hideMark/>
-          </w:tcPr>
-          <w:p>
-            <w:pPr>
-              <w:spacing w:after="0" w:line="240" w:lineRule="auto"/>
-              <w:rPr>
-                <w:rFonts w:ascii="MS Shell Dlg 2" w:eastAsia="Times New Roman" w:hAnsi="MS Shell Dlg 2" w:cs="MS Shell Dlg 2"/>
-                <w:kern w:val="0"/>
-                <w:sz w:val="20"/>
-                <w:szCs w:val="20"/>
-                <w:lang w:val="en-IL" w:eastAsia="en-IL"/>
-                <w14:ligatures w14:val="none"/>
-              </w:rPr>
-            </w:pPr>
-            <w:r>
-              <w:rPr>
-                <w:rFonts w:ascii="MS Shell Dlg 2" w:eastAsia="Times New Roman" w:hAnsi="MS Shell Dlg 2" w:cs="MS Shell Dlg 2"/>
-                <w:kern w:val="0"/>
-                <w:sz w:val="20"/>
-                <w:szCs w:val="20"/>
-                <w:lang w:val="en-IL" w:eastAsia="en-IL"/>
-                <w14:ligatures w14:val="none"/>
-              </w:rPr>
-              <w:t>Daniel</w:t>
-            </w:r>
-          </w:p>
-        </w:tc>
-      </w:tr>
-      <w:tr>
-        <w:trPr>
-          <w:tblCellSpacing w:w="0" w:type="dxa"/>
-        </w:trPr>
-        <w:tc>
-          <w:tcPr>
-            <w:tcW w:w="0" w:type="auto"/>
-            <w:tcBorders>
-              <w:top w:val="outset" w:sz="6" w:space="0" w:color="auto"/>
-              <w:left w:val="outset" w:sz="6" w:space="0" w:color="auto"/>
-              <w:bottom w:val="outset" w:sz="6" w:space="0" w:color="auto"/>
-              <w:right w:val="outset" w:sz="6" w:space="0" w:color="auto"/>
-            </w:tcBorders>
-            <w:shd w:val="clear" w:color="auto" w:fill="auto"/>
-            <w:vAlign w:val="center"/>
-            <w:hideMark/>
-          </w:tcPr>
-          <w:p>
-            <w:pPr>
-              <w:spacing w:after="0" w:line="240" w:lineRule="auto"/>
-              <w:jc w:val="right"/>
-              <w:rPr>
-                <w:rFonts w:ascii="MS Shell Dlg 2" w:eastAsia="Times New Roman" w:hAnsi="MS Shell Dlg 2" w:cs="MS Shell Dlg 2"/>
-                <w:kern w:val="0"/>
-                <w:sz w:val="20"/>
-                <w:szCs w:val="20"/>
-                <w:lang w:val="en-IL" w:eastAsia="en-IL"/>
-                <w14:ligatures w14:val="none"/>
-              </w:rPr>
-            </w:pPr>
-            <w:r>
-              <w:rPr>
-                <w:rFonts w:ascii="MS Shell Dlg 2" w:eastAsia="Times New Roman" w:hAnsi="MS Shell Dlg 2" w:cs="MS Shell Dlg 2"/>
-                <w:kern w:val="0"/>
-                <w:sz w:val="20"/>
-                <w:szCs w:val="20"/>
-                <w:lang w:val="en-IL" w:eastAsia="en-IL"/>
-                <w14:ligatures w14:val="none"/>
-              </w:rPr>
-              <w:t>5</w:t>
-            </w:r>
-          </w:p>
-        </w:tc>
-        <w:tc>
-          <w:tcPr>
-            <w:tcW w:w="0" w:type="auto"/>
-            <w:tcBorders>
-              <w:top w:val="outset" w:sz="6" w:space="0" w:color="auto"/>
-              <w:left w:val="outset" w:sz="6" w:space="0" w:color="auto"/>
-              <w:bottom w:val="outset" w:sz="6" w:space="0" w:color="auto"/>
-              <w:right w:val="outset" w:sz="6" w:space="0" w:color="auto"/>
-            </w:tcBorders>
-            <w:shd w:val="clear" w:color="auto" w:fill="auto"/>
-            <w:vAlign w:val="center"/>
-            <w:hideMark/>
-          </w:tcPr>
-          <w:p>
-            <w:pPr>
-              <w:spacing w:after="0" w:line="240" w:lineRule="auto"/>
-              <w:rPr>
-                <w:rFonts w:ascii="MS Shell Dlg 2" w:eastAsia="Times New Roman" w:hAnsi="MS Shell Dlg 2" w:cs="MS Shell Dlg 2"/>
-                <w:kern w:val="0"/>
-                <w:sz w:val="20"/>
-                <w:szCs w:val="20"/>
-                <w:lang w:val="en-IL" w:eastAsia="en-IL"/>
-                <w14:ligatures w14:val="none"/>
-              </w:rPr>
-            </w:pPr>
-            <w:r>
-              <w:rPr>
-                <w:rFonts w:ascii="MS Shell Dlg 2" w:eastAsia="Times New Roman" w:hAnsi="MS Shell Dlg 2" w:cs="MS Shell Dlg 2"/>
-                <w:kern w:val="0"/>
-                <w:sz w:val="20"/>
-                <w:szCs w:val="20"/>
-                <w:lang w:val="en-IL" w:eastAsia="en-IL"/>
-                <w14:ligatures w14:val="none"/>
-              </w:rPr>
-              <w:t>Emily</w:t>
-            </w:r>
-          </w:p>
-        </w:tc>
-      </w:tr>
-      <w:tr>
-        <w:trPr>
-          <w:tblCellSpacing w:w="0" w:type="dxa"/>
-        </w:trPr>
-        <w:tc>
-          <w:tcPr>
-            <w:tcW w:w="0" w:type="auto"/>
-            <w:tcBorders>
-              <w:top w:val="outset" w:sz="6" w:space="0" w:color="auto"/>
-              <w:left w:val="outset" w:sz="6" w:space="0" w:color="auto"/>
-              <w:bottom w:val="outset" w:sz="6" w:space="0" w:color="auto"/>
-              <w:right w:val="outset" w:sz="6" w:space="0" w:color="auto"/>
-            </w:tcBorders>
-            <w:shd w:val="clear" w:color="auto" w:fill="auto"/>
-            <w:vAlign w:val="center"/>
-            <w:hideMark/>
-          </w:tcPr>
-          <w:p>
-            <w:pPr>
-              <w:spacing w:after="0" w:line="240" w:lineRule="auto"/>
-              <w:jc w:val="right"/>
-              <w:rPr>
-                <w:rFonts w:ascii="MS Shell Dlg 2" w:eastAsia="Times New Roman" w:hAnsi="MS Shell Dlg 2" w:cs="MS Shell Dlg 2"/>
-                <w:kern w:val="0"/>
-                <w:sz w:val="20"/>
-                <w:szCs w:val="20"/>
-                <w:lang w:val="en-IL" w:eastAsia="en-IL"/>
-                <w14:ligatures w14:val="none"/>
-              </w:rPr>
-            </w:pPr>
-            <w:r>
-              <w:rPr>
-                <w:rFonts w:ascii="MS Shell Dlg 2" w:eastAsia="Times New Roman" w:hAnsi="MS Shell Dlg 2" w:cs="MS Shell Dlg 2"/>
-                <w:kern w:val="0"/>
-                <w:sz w:val="20"/>
-                <w:szCs w:val="20"/>
-                <w:lang w:val="en-IL" w:eastAsia="en-IL"/>
-                <w14:ligatures w14:val="none"/>
-              </w:rPr>
-              <w:t>6</w:t>
-            </w:r>
-          </w:p>
-        </w:tc>
-        <w:tc>
-          <w:tcPr>
-            <w:tcW w:w="0" w:type="auto"/>
-            <w:tcBorders>
-              <w:top w:val="outset" w:sz="6" w:space="0" w:color="auto"/>
-              <w:left w:val="outset" w:sz="6" w:space="0" w:color="auto"/>
-              <w:bottom w:val="outset" w:sz="6" w:space="0" w:color="auto"/>
-              <w:right w:val="outset" w:sz="6" w:space="0" w:color="auto"/>
-            </w:tcBorders>
-            <w:shd w:val="clear" w:color="auto" w:fill="auto"/>
-            <w:vAlign w:val="center"/>
-            <w:hideMark/>
-          </w:tcPr>
-          <w:p>
-            <w:pPr>
-              <w:spacing w:after="0" w:line="240" w:lineRule="auto"/>
-              <w:rPr>
-                <w:rFonts w:ascii="MS Shell Dlg 2" w:eastAsia="Times New Roman" w:hAnsi="MS Shell Dlg 2" w:cs="MS Shell Dlg 2"/>
-                <w:kern w:val="0"/>
-                <w:sz w:val="20"/>
-                <w:szCs w:val="20"/>
-                <w:lang w:val="en-IL" w:eastAsia="en-IL"/>
-                <w14:ligatures w14:val="none"/>
-              </w:rPr>
-            </w:pPr>
-            <w:r>
-              <w:rPr>
-                <w:rFonts w:ascii="MS Shell Dlg 2" w:eastAsia="Times New Roman" w:hAnsi="MS Shell Dlg 2" w:cs="MS Shell Dlg 2"/>
-                <w:kern w:val="0"/>
-                <w:sz w:val="20"/>
-                <w:szCs w:val="20"/>
-                <w:lang w:val="en-IL" w:eastAsia="en-IL"/>
-                <w14:ligatures w14:val="none"/>
-              </w:rPr>
-              <w:t>Francis</w:t>
-            </w:r>
-          </w:p>
-        </w:tc>
-      </w:tr>
-      <w:tr>
-        <w:trPr>
-          <w:tblCellSpacing w:w="0" w:type="dxa"/>
-        </w:trPr>
-        <w:tc>
-          <w:tcPr>
-            <w:tcW w:w="0" w:type="auto"/>
-            <w:tcBorders>
-              <w:top w:val="outset" w:sz="6" w:space="0" w:color="auto"/>
-              <w:left w:val="outset" w:sz="6" w:space="0" w:color="auto"/>
-              <w:bottom w:val="outset" w:sz="6" w:space="0" w:color="auto"/>
-              <w:right w:val="outset" w:sz="6" w:space="0" w:color="auto"/>
-            </w:tcBorders>
-            <w:shd w:val="clear" w:color="auto" w:fill="auto"/>
-            <w:vAlign w:val="center"/>
-            <w:hideMark/>
-          </w:tcPr>
-          <w:p>
-            <w:pPr>
-              <w:spacing w:after="0" w:line="240" w:lineRule="auto"/>
-              <w:jc w:val="right"/>
-              <w:rPr>
-                <w:rFonts w:ascii="MS Shell Dlg 2" w:eastAsia="Times New Roman" w:hAnsi="MS Shell Dlg 2" w:cs="MS Shell Dlg 2"/>
-                <w:kern w:val="0"/>
-                <w:sz w:val="20"/>
-                <w:szCs w:val="20"/>
-                <w:lang w:val="en-IL" w:eastAsia="en-IL"/>
-                <w14:ligatures w14:val="none"/>
-              </w:rPr>
-            </w:pPr>
-            <w:r>
-              <w:rPr>
-                <w:rFonts w:ascii="MS Shell Dlg 2" w:eastAsia="Times New Roman" w:hAnsi="MS Shell Dlg 2" w:cs="MS Shell Dlg 2"/>
-                <w:kern w:val="0"/>
-                <w:sz w:val="20"/>
-                <w:szCs w:val="20"/>
-                <w:lang w:val="en-IL" w:eastAsia="en-IL"/>
-                <w14:ligatures w14:val="none"/>
-              </w:rPr>
-              <w:t>7</w:t>
-            </w:r>
-          </w:p>
-        </w:tc>
-        <w:tc>
-          <w:tcPr>
-            <w:tcW w:w="0" w:type="auto"/>
-            <w:tcBorders>
-              <w:top w:val="outset" w:sz="6" w:space="0" w:color="auto"/>
-              <w:left w:val="outset" w:sz="6" w:space="0" w:color="auto"/>
-              <w:bottom w:val="outset" w:sz="6" w:space="0" w:color="auto"/>
-              <w:right w:val="outset" w:sz="6" w:space="0" w:color="auto"/>
-            </w:tcBorders>
-            <w:shd w:val="clear" w:color="auto" w:fill="auto"/>
-            <w:vAlign w:val="center"/>
-            <w:hideMark/>
-          </w:tcPr>
-          <w:p>
-            <w:pPr>
-              <w:spacing w:after="0" w:line="240" w:lineRule="auto"/>
-              <w:rPr>
-                <w:rFonts w:ascii="MS Shell Dlg 2" w:eastAsia="Times New Roman" w:hAnsi="MS Shell Dlg 2" w:cs="MS Shell Dlg 2"/>
-                <w:kern w:val="0"/>
-                <w:sz w:val="20"/>
-                <w:szCs w:val="20"/>
-                <w:lang w:val="en-IL" w:eastAsia="en-IL"/>
-                <w14:ligatures w14:val="none"/>
-              </w:rPr>
-            </w:pPr>
-            <w:r>
-              <w:rPr>
-                <w:rFonts w:ascii="MS Shell Dlg 2" w:eastAsia="Times New Roman" w:hAnsi="MS Shell Dlg 2" w:cs="MS Shell Dlg 2"/>
-                <w:kern w:val="0"/>
-                <w:sz w:val="20"/>
-                <w:szCs w:val="20"/>
-                <w:lang w:val="en-IL" w:eastAsia="en-IL"/>
-                <w14:ligatures w14:val="none"/>
-              </w:rPr>
-              <w:t>George</w:t>
-            </w:r>
-          </w:p>
-        </w:tc>
-      </w:tr>
-      <w:tr>
-        <w:trPr>
-          <w:tblCellSpacing w:w="0" w:type="dxa"/>
-        </w:trPr>
-        <w:tc>
-          <w:tcPr>
-            <w:tcW w:w="0" w:type="auto"/>
-            <w:tcBorders>
-              <w:top w:val="outset" w:sz="6" w:space="0" w:color="auto"/>
-              <w:left w:val="outset" w:sz="6" w:space="0" w:color="auto"/>
-              <w:bottom w:val="outset" w:sz="6" w:space="0" w:color="auto"/>
-              <w:right w:val="outset" w:sz="6" w:space="0" w:color="auto"/>
-            </w:tcBorders>
-            <w:shd w:val="clear" w:color="auto" w:fill="auto"/>
-            <w:vAlign w:val="center"/>
-            <w:hideMark/>
-          </w:tcPr>
-          <w:p>
-            <w:pPr>
-              <w:spacing w:after="0" w:line="240" w:lineRule="auto"/>
-              <w:jc w:val="right"/>
-              <w:rPr>
-                <w:rFonts w:ascii="MS Shell Dlg 2" w:eastAsia="Times New Roman" w:hAnsi="MS Shell Dlg 2" w:cs="MS Shell Dlg 2"/>
-                <w:kern w:val="0"/>
-                <w:sz w:val="20"/>
-                <w:szCs w:val="20"/>
-                <w:lang w:val="en-IL" w:eastAsia="en-IL"/>
-                <w14:ligatures w14:val="none"/>
-              </w:rPr>
-            </w:pPr>
-            <w:r>
-              <w:rPr>
-                <w:rFonts w:ascii="MS Shell Dlg 2" w:eastAsia="Times New Roman" w:hAnsi="MS Shell Dlg 2" w:cs="MS Shell Dlg 2"/>
-                <w:kern w:val="0"/>
-                <w:sz w:val="20"/>
-                <w:szCs w:val="20"/>
-                <w:lang w:val="en-IL" w:eastAsia="en-IL"/>
-                <w14:ligatures w14:val="none"/>
-              </w:rPr>
-              <w:t>8</w:t>
-            </w:r>
-          </w:p>
-        </w:tc>
-        <w:tc>
-          <w:tcPr>
-            <w:tcW w:w="0" w:type="auto"/>
-            <w:tcBorders>
-              <w:top w:val="outset" w:sz="6" w:space="0" w:color="auto"/>
-              <w:left w:val="outset" w:sz="6" w:space="0" w:color="auto"/>
-              <w:bottom w:val="outset" w:sz="6" w:space="0" w:color="auto"/>
-              <w:right w:val="outset" w:sz="6" w:space="0" w:color="auto"/>
-            </w:tcBorders>
-            <w:shd w:val="clear" w:color="auto" w:fill="auto"/>
-            <w:vAlign w:val="center"/>
-            <w:hideMark/>
-          </w:tcPr>
-          <w:p>
-            <w:pPr>
-              <w:spacing w:after="0" w:line="240" w:lineRule="auto"/>
-              <w:rPr>
-                <w:rFonts w:ascii="MS Shell Dlg 2" w:eastAsia="Times New Roman" w:hAnsi="MS Shell Dlg 2" w:cs="MS Shell Dlg 2"/>
-                <w:kern w:val="0"/>
-                <w:sz w:val="20"/>
-                <w:szCs w:val="20"/>
-                <w:lang w:val="en-IL" w:eastAsia="en-IL"/>
-                <w14:ligatures w14:val="none"/>
-              </w:rPr>
-            </w:pPr>
-            <w:r>
-              <w:rPr>
-                <w:rFonts w:ascii="MS Shell Dlg 2" w:eastAsia="Times New Roman" w:hAnsi="MS Shell Dlg 2" w:cs="MS Shell Dlg 2"/>
-                <w:kern w:val="0"/>
-                <w:sz w:val="20"/>
-                <w:szCs w:val="20"/>
-                <w:lang w:val="en-IL" w:eastAsia="en-IL"/>
-                <w14:ligatures w14:val="none"/>
-              </w:rPr>
-              <w:t>Hanna</w:t>
-            </w:r>
-          </w:p>
-        </w:tc>
-      </w:tr>
-      <w:tr>
-        <w:trPr>
-          <w:tblCellSpacing w:w="0" w:type="dxa"/>
-        </w:trPr>
-        <w:tc>
-          <w:tcPr>
-            <w:tcW w:w="0" w:type="auto"/>
-            <w:tcBorders>
-              <w:top w:val="outset" w:sz="6" w:space="0" w:color="auto"/>
-              <w:left w:val="outset" w:sz="6" w:space="0" w:color="auto"/>
-              <w:bottom w:val="outset" w:sz="6" w:space="0" w:color="auto"/>
-              <w:right w:val="outset" w:sz="6" w:space="0" w:color="auto"/>
-            </w:tcBorders>
-            <w:shd w:val="clear" w:color="auto" w:fill="auto"/>
-            <w:vAlign w:val="center"/>
-            <w:hideMark/>
-          </w:tcPr>
-          <w:p>
-            <w:pPr>
-              <w:spacing w:after="0" w:line="240" w:lineRule="auto"/>
-              <w:jc w:val="right"/>
-              <w:rPr>
-                <w:rFonts w:ascii="MS Shell Dlg 2" w:eastAsia="Times New Roman" w:hAnsi="MS Shell Dlg 2" w:cs="MS Shell Dlg 2"/>
-                <w:kern w:val="0"/>
-                <w:sz w:val="20"/>
-                <w:szCs w:val="20"/>
-                <w:lang w:val="en-IL" w:eastAsia="en-IL"/>
-                <w14:ligatures w14:val="none"/>
-              </w:rPr>
-            </w:pPr>
-            <w:r>
-              <w:rPr>
-                <w:rFonts w:ascii="MS Shell Dlg 2" w:eastAsia="Times New Roman" w:hAnsi="MS Shell Dlg 2" w:cs="MS Shell Dlg 2"/>
-                <w:kern w:val="0"/>
-                <w:sz w:val="20"/>
-                <w:szCs w:val="20"/>
-                <w:lang w:val="en-IL" w:eastAsia="en-IL"/>
-                <w14:ligatures w14:val="none"/>
-              </w:rPr>
-              <w:t>9</w:t>
-            </w:r>
-          </w:p>
-        </w:tc>
-        <w:tc>
-          <w:tcPr>
-            <w:tcW w:w="0" w:type="auto"/>
-            <w:tcBorders>
-              <w:top w:val="outset" w:sz="6" w:space="0" w:color="auto"/>
-              <w:left w:val="outset" w:sz="6" w:space="0" w:color="auto"/>
-              <w:bottom w:val="outset" w:sz="6" w:space="0" w:color="auto"/>
-              <w:right w:val="outset" w:sz="6" w:space="0" w:color="auto"/>
-            </w:tcBorders>
-            <w:shd w:val="clear" w:color="auto" w:fill="auto"/>
-            <w:vAlign w:val="center"/>
-            <w:hideMark/>
-          </w:tcPr>
-          <w:p>
-            <w:pPr>
-              <w:spacing w:after="0" w:line="240" w:lineRule="auto"/>
-              <w:rPr>
-                <w:rFonts w:ascii="MS Shell Dlg 2" w:eastAsia="Times New Roman" w:hAnsi="MS Shell Dlg 2" w:cs="MS Shell Dlg 2"/>
-                <w:kern w:val="0"/>
-                <w:sz w:val="20"/>
-                <w:szCs w:val="20"/>
-                <w:lang w:val="en-IL" w:eastAsia="en-IL"/>
-                <w14:ligatures w14:val="none"/>
-              </w:rPr>
-            </w:pPr>
-            <w:r>
-              <w:rPr>
-                <w:rFonts w:ascii="MS Shell Dlg 2" w:eastAsia="Times New Roman" w:hAnsi="MS Shell Dlg 2" w:cs="MS Shell Dlg 2"/>
-                <w:kern w:val="0"/>
-                <w:sz w:val="20"/>
-                <w:szCs w:val="20"/>
-                <w:lang w:val="en-IL" w:eastAsia="en-IL"/>
-                <w14:ligatures w14:val="none"/>
-              </w:rPr>
-              <w:t>Ian</w:t>
-            </w:r>
-          </w:p>
-        </w:tc>
-      </w:tr>
-      <w:tr>
-        <w:trPr>
-          <w:tblCellSpacing w:w="0" w:type="dxa"/>
-        </w:trPr>
-        <w:tc>
-          <w:tcPr>
-            <w:tcW w:w="0" w:type="auto"/>
-            <w:tcBorders>
-              <w:top w:val="outset" w:sz="6" w:space="0" w:color="auto"/>
-              <w:left w:val="outset" w:sz="6" w:space="0" w:color="auto"/>
-              <w:bottom w:val="outset" w:sz="6" w:space="0" w:color="auto"/>
-              <w:right w:val="outset" w:sz="6" w:space="0" w:color="auto"/>
-            </w:tcBorders>
-            <w:shd w:val="clear" w:color="auto" w:fill="auto"/>
-            <w:vAlign w:val="center"/>
-            <w:hideMark/>
-          </w:tcPr>
-          <w:p>
-            <w:pPr>
-              <w:spacing w:after="0" w:line="240" w:lineRule="auto"/>
-              <w:jc w:val="right"/>
-              <w:rPr>
-                <w:rFonts w:ascii="MS Shell Dlg 2" w:eastAsia="Times New Roman" w:hAnsi="MS Shell Dlg 2" w:cs="MS Shell Dlg 2"/>
-                <w:kern w:val="0"/>
-                <w:sz w:val="20"/>
-                <w:szCs w:val="20"/>
-                <w:lang w:val="en-IL" w:eastAsia="en-IL"/>
-                <w14:ligatures w14:val="none"/>
-              </w:rPr>
-            </w:pPr>
-            <w:r>
-              <w:rPr>
-                <w:rFonts w:ascii="MS Shell Dlg 2" w:eastAsia="Times New Roman" w:hAnsi="MS Shell Dlg 2" w:cs="MS Shell Dlg 2"/>
-                <w:kern w:val="0"/>
-                <w:sz w:val="20"/>
-                <w:szCs w:val="20"/>
-                <w:lang w:val="en-IL" w:eastAsia="en-IL"/>
-                <w14:ligatures w14:val="none"/>
-              </w:rPr>
-              <w:t>10</w:t>
-            </w:r>
-          </w:p>
-        </w:tc>
-        <w:tc>
-          <w:tcPr>
-            <w:tcW w:w="0" w:type="auto"/>
-            <w:tcBorders>
-              <w:top w:val="outset" w:sz="6" w:space="0" w:color="auto"/>
-              <w:left w:val="outset" w:sz="6" w:space="0" w:color="auto"/>
-              <w:bottom w:val="outset" w:sz="6" w:space="0" w:color="auto"/>
-              <w:right w:val="outset" w:sz="6" w:space="0" w:color="auto"/>
-            </w:tcBorders>
-            <w:shd w:val="clear" w:color="auto" w:fill="auto"/>
-            <w:vAlign w:val="center"/>
-            <w:hideMark/>
-          </w:tcPr>
-          <w:p>
-            <w:pPr>
-              <w:spacing w:after="0" w:line="240" w:lineRule="auto"/>
-              <w:rPr>
-                <w:rFonts w:ascii="MS Shell Dlg 2" w:eastAsia="Times New Roman" w:hAnsi="MS Shell Dlg 2" w:cs="MS Shell Dlg 2"/>
-                <w:kern w:val="0"/>
-                <w:sz w:val="20"/>
-                <w:szCs w:val="20"/>
-                <w:lang w:val="en-IL" w:eastAsia="en-IL"/>
-                <w14:ligatures w14:val="none"/>
-              </w:rPr>
-            </w:pPr>
-            <w:r>
-              <w:rPr>
-                <w:rFonts w:ascii="MS Shell Dlg 2" w:eastAsia="Times New Roman" w:hAnsi="MS Shell Dlg 2" w:cs="MS Shell Dlg 2"/>
-                <w:kern w:val="0"/>
-                <w:sz w:val="20"/>
-                <w:szCs w:val="20"/>
-                <w:lang w:val="en-IL" w:eastAsia="en-IL"/>
-                <w14:ligatures w14:val="none"/>
-              </w:rPr>
-              <w:t>John</w:t>
-            </w:r>
-          </w:p>
-        </w:tc>
-      </w:tr>
-      <w:tr>
-        <w:trPr>
-          <w:tblCellSpacing w:w="0" w:type="dxa"/>
-        </w:trPr>
-        <w:tc>
-          <w:tcPr>
-            <w:tcW w:w="0" w:type="auto"/>
-            <w:tcBorders>
-              <w:top w:val="outset" w:sz="6" w:space="0" w:color="auto"/>
-              <w:left w:val="outset" w:sz="6" w:space="0" w:color="auto"/>
-              <w:bottom w:val="outset" w:sz="6" w:space="0" w:color="auto"/>
-              <w:right w:val="outset" w:sz="6" w:space="0" w:color="auto"/>
-            </w:tcBorders>
-            <w:shd w:val="clear" w:color="auto" w:fill="auto"/>
-            <w:vAlign w:val="center"/>
-            <w:hideMark/>
-          </w:tcPr>
-          <w:p>
-            <w:pPr>
-              <w:spacing w:after="0" w:line="240" w:lineRule="auto"/>
-              <w:jc w:val="right"/>
-              <w:rPr>
-                <w:rFonts w:ascii="MS Shell Dlg 2" w:eastAsia="Times New Roman" w:hAnsi="MS Shell Dlg 2" w:cs="MS Shell Dlg 2"/>
-                <w:kern w:val="0"/>
-                <w:sz w:val="20"/>
-                <w:szCs w:val="20"/>
-                <w:lang w:val="en-IL" w:eastAsia="en-IL"/>
-                <w14:ligatures w14:val="none"/>
-              </w:rPr>
-            </w:pPr>
-            <w:r>
-              <w:rPr>
-                <w:rFonts w:ascii="MS Shell Dlg 2" w:eastAsia="Times New Roman" w:hAnsi="MS Shell Dlg 2" w:cs="MS Shell Dlg 2"/>
-                <w:kern w:val="0"/>
-                <w:sz w:val="20"/>
-                <w:szCs w:val="20"/>
-                <w:lang w:val="en-IL" w:eastAsia="en-IL"/>
-                <w14:ligatures w14:val="none"/>
-              </w:rPr>
-              <w:t>11</w:t>
-            </w:r>
-          </w:p>
-        </w:tc>
-        <w:tc>
-          <w:tcPr>
-            <w:tcW w:w="0" w:type="auto"/>
-            <w:tcBorders>
-              <w:top w:val="outset" w:sz="6" w:space="0" w:color="auto"/>
-              <w:left w:val="outset" w:sz="6" w:space="0" w:color="auto"/>
-              <w:bottom w:val="outset" w:sz="6" w:space="0" w:color="auto"/>
-              <w:right w:val="outset" w:sz="6" w:space="0" w:color="auto"/>
-            </w:tcBorders>
-            <w:shd w:val="clear" w:color="auto" w:fill="auto"/>
-            <w:vAlign w:val="center"/>
-            <w:hideMark/>
-          </w:tcPr>
-          <w:p>
-            <w:pPr>
-              <w:spacing w:after="0" w:line="240" w:lineRule="auto"/>
-              <w:rPr>
-                <w:rFonts w:ascii="MS Shell Dlg 2" w:eastAsia="Times New Roman" w:hAnsi="MS Shell Dlg 2" w:cs="MS Shell Dlg 2"/>
-                <w:kern w:val="0"/>
-                <w:sz w:val="20"/>
-                <w:szCs w:val="20"/>
-                <w:lang w:val="en-IL" w:eastAsia="en-IL"/>
-                <w14:ligatures w14:val="none"/>
-              </w:rPr>
-            </w:pPr>
-            <w:r>
-              <w:rPr>
-                <w:rFonts w:ascii="MS Shell Dlg 2" w:eastAsia="Times New Roman" w:hAnsi="MS Shell Dlg 2" w:cs="MS Shell Dlg 2"/>
-                <w:kern w:val="0"/>
-                <w:sz w:val="20"/>
-                <w:szCs w:val="20"/>
-                <w:lang w:val="en-IL" w:eastAsia="en-IL"/>
-                <w14:ligatures w14:val="none"/>
-              </w:rPr>
-              <w:t>Kelly</w:t>
-            </w:r>
-          </w:p>
-        </w:tc>
-      </w:tr>
-      <w:tr>
-        <w:trPr>
-          <w:tblCellSpacing w:w="0" w:type="dxa"/>
-        </w:trPr>
-        <w:tc>
-          <w:tcPr>
-            <w:tcW w:w="0" w:type="auto"/>
-            <w:tcBorders>
-              <w:top w:val="outset" w:sz="6" w:space="0" w:color="auto"/>
-              <w:left w:val="outset" w:sz="6" w:space="0" w:color="auto"/>
-              <w:bottom w:val="outset" w:sz="6" w:space="0" w:color="auto"/>
-              <w:right w:val="outset" w:sz="6" w:space="0" w:color="auto"/>
-            </w:tcBorders>
-            <w:shd w:val="clear" w:color="auto" w:fill="auto"/>
-            <w:vAlign w:val="center"/>
-            <w:hideMark/>
-          </w:tcPr>
-          <w:p>
-            <w:pPr>
-              <w:spacing w:after="0" w:line="240" w:lineRule="auto"/>
-              <w:jc w:val="right"/>
-              <w:rPr>
-                <w:rFonts w:ascii="MS Shell Dlg 2" w:eastAsia="Times New Roman" w:hAnsi="MS Shell Dlg 2" w:cs="MS Shell Dlg 2"/>
-                <w:kern w:val="0"/>
-                <w:sz w:val="20"/>
-                <w:szCs w:val="20"/>
-                <w:lang w:val="en-IL" w:eastAsia="en-IL"/>
-                <w14:ligatures w14:val="none"/>
-              </w:rPr>
-            </w:pPr>
-            <w:r>
-              <w:rPr>
-                <w:rFonts w:ascii="MS Shell Dlg 2" w:eastAsia="Times New Roman" w:hAnsi="MS Shell Dlg 2" w:cs="MS Shell Dlg 2"/>
-                <w:kern w:val="0"/>
-                <w:sz w:val="20"/>
-                <w:szCs w:val="20"/>
-                <w:lang w:val="en-IL" w:eastAsia="en-IL"/>
-                <w14:ligatures w14:val="none"/>
-              </w:rPr>
-              <w:t>12</w:t>
-            </w:r>
-          </w:p>
-        </w:tc>
-        <w:tc>
-          <w:tcPr>
-            <w:tcW w:w="0" w:type="auto"/>
-            <w:tcBorders>
-              <w:top w:val="outset" w:sz="6" w:space="0" w:color="auto"/>
-              <w:left w:val="outset" w:sz="6" w:space="0" w:color="auto"/>
-              <w:bottom w:val="outset" w:sz="6" w:space="0" w:color="auto"/>
-              <w:right w:val="outset" w:sz="6" w:space="0" w:color="auto"/>
-            </w:tcBorders>
-            <w:shd w:val="clear" w:color="auto" w:fill="auto"/>
-            <w:vAlign w:val="center"/>
-            <w:hideMark/>
-          </w:tcPr>
-          <w:p>
-            <w:pPr>
-              <w:spacing w:after="0" w:line="240" w:lineRule="auto"/>
-              <w:rPr>
-                <w:rFonts w:ascii="MS Shell Dlg 2" w:eastAsia="Times New Roman" w:hAnsi="MS Shell Dlg 2" w:cs="MS Shell Dlg 2"/>
-                <w:kern w:val="0"/>
-                <w:sz w:val="20"/>
-                <w:szCs w:val="20"/>
-                <w:lang w:val="en-IL" w:eastAsia="en-IL"/>
-                <w14:ligatures w14:val="none"/>
-              </w:rPr>
-            </w:pPr>
-            <w:r>
-              <w:rPr>
-                <w:rFonts w:ascii="MS Shell Dlg 2" w:eastAsia="Times New Roman" w:hAnsi="MS Shell Dlg 2" w:cs="MS Shell Dlg 2"/>
-                <w:kern w:val="0"/>
-                <w:sz w:val="20"/>
-                <w:szCs w:val="20"/>
-                <w:lang w:val="en-IL" w:eastAsia="en-IL"/>
-                <w14:ligatures w14:val="none"/>
-              </w:rPr>
-              <w:t>Louis</w:t>
-            </w:r>
-          </w:p>
-        </w:tc>
-      </w:tr>
-      <w:tr>
-        <w:trPr>
-          <w:tblCellSpacing w:w="0" w:type="dxa"/>
-        </w:trPr>
-        <w:tc>
-          <w:tcPr>
-            <w:tcW w:w="0" w:type="auto"/>
-            <w:tcBorders>
-              <w:top w:val="outset" w:sz="6" w:space="0" w:color="auto"/>
-              <w:left w:val="outset" w:sz="6" w:space="0" w:color="auto"/>
-              <w:bottom w:val="outset" w:sz="6" w:space="0" w:color="auto"/>
-              <w:right w:val="outset" w:sz="6" w:space="0" w:color="auto"/>
-            </w:tcBorders>
-            <w:shd w:val="clear" w:color="auto" w:fill="auto"/>
-            <w:vAlign w:val="center"/>
-            <w:hideMark/>
-          </w:tcPr>
-          <w:p>
-            <w:pPr>
-              <w:spacing w:after="0" w:line="240" w:lineRule="auto"/>
-              <w:jc w:val="right"/>
-              <w:rPr>
-                <w:rFonts w:ascii="MS Shell Dlg 2" w:eastAsia="Times New Roman" w:hAnsi="MS Shell Dlg 2" w:cs="MS Shell Dlg 2"/>
-                <w:kern w:val="0"/>
-                <w:sz w:val="20"/>
-                <w:szCs w:val="20"/>
-                <w:lang w:val="en-IL" w:eastAsia="en-IL"/>
-                <w14:ligatures w14:val="none"/>
-              </w:rPr>
-            </w:pPr>
-            <w:r>
-              <w:rPr>
-                <w:rFonts w:ascii="MS Shell Dlg 2" w:eastAsia="Times New Roman" w:hAnsi="MS Shell Dlg 2" w:cs="MS Shell Dlg 2"/>
-                <w:kern w:val="0"/>
-                <w:sz w:val="20"/>
-                <w:szCs w:val="20"/>
-                <w:lang w:val="en-IL" w:eastAsia="en-IL"/>
-                <w14:ligatures w14:val="none"/>
-              </w:rPr>
-              <w:t>13</w:t>
-            </w:r>
-          </w:p>
-        </w:tc>
-        <w:tc>
-          <w:tcPr>
-            <w:tcW w:w="0" w:type="auto"/>
-            <w:tcBorders>
-              <w:top w:val="outset" w:sz="6" w:space="0" w:color="auto"/>
-              <w:left w:val="outset" w:sz="6" w:space="0" w:color="auto"/>
-              <w:bottom w:val="outset" w:sz="6" w:space="0" w:color="auto"/>
-              <w:right w:val="outset" w:sz="6" w:space="0" w:color="auto"/>
-            </w:tcBorders>
-            <w:shd w:val="clear" w:color="auto" w:fill="auto"/>
-            <w:vAlign w:val="center"/>
-            <w:hideMark/>
-          </w:tcPr>
-          <w:p>
-            <w:pPr>
-              <w:spacing w:after="0" w:line="240" w:lineRule="auto"/>
-              <w:rPr>
-                <w:rFonts w:ascii="MS Shell Dlg 2" w:eastAsia="Times New Roman" w:hAnsi="MS Shell Dlg 2" w:cs="MS Shell Dlg 2"/>
-                <w:kern w:val="0"/>
-                <w:sz w:val="20"/>
-                <w:szCs w:val="20"/>
-                <w:lang w:val="en-IL" w:eastAsia="en-IL"/>
-                <w14:ligatures w14:val="none"/>
-              </w:rPr>
-            </w:pPr>
-            <w:r>
-              <w:rPr>
-                <w:rFonts w:ascii="MS Shell Dlg 2" w:eastAsia="Times New Roman" w:hAnsi="MS Shell Dlg 2" w:cs="MS Shell Dlg 2"/>
-                <w:kern w:val="0"/>
-                <w:sz w:val="20"/>
-                <w:szCs w:val="20"/>
-                <w:lang w:val="en-IL" w:eastAsia="en-IL"/>
-                <w14:ligatures w14:val="none"/>
-              </w:rPr>
-              <w:t>Margo</w:t>
-            </w:r>
-          </w:p>
-        </w:tc>
-      </w:tr>
-      <w:tr>
-        <w:trPr>
-          <w:tblCellSpacing w:w="0" w:type="dxa"/>
-        </w:trPr>
-        <w:tc>
-          <w:tcPr>
-            <w:tcW w:w="0" w:type="auto"/>
-            <w:tcBorders>
-              <w:top w:val="outset" w:sz="6" w:space="0" w:color="auto"/>
-              <w:left w:val="outset" w:sz="6" w:space="0" w:color="auto"/>
-              <w:bottom w:val="outset" w:sz="6" w:space="0" w:color="auto"/>
-              <w:right w:val="outset" w:sz="6" w:space="0" w:color="auto"/>
-            </w:tcBorders>
-            <w:shd w:val="clear" w:color="auto" w:fill="auto"/>
-            <w:vAlign w:val="center"/>
-            <w:hideMark/>
-          </w:tcPr>
-          <w:p>
-            <w:pPr>
-              <w:spacing w:after="0" w:line="240" w:lineRule="auto"/>
-              <w:jc w:val="right"/>
-              <w:rPr>
-                <w:rFonts w:ascii="MS Shell Dlg 2" w:eastAsia="Times New Roman" w:hAnsi="MS Shell Dlg 2" w:cs="MS Shell Dlg 2"/>
-                <w:kern w:val="0"/>
-                <w:sz w:val="20"/>
-                <w:szCs w:val="20"/>
-                <w:lang w:val="en-IL" w:eastAsia="en-IL"/>
-                <w14:ligatures w14:val="none"/>
-              </w:rPr>
-            </w:pPr>
-            <w:r>
-              <w:rPr>
-                <w:rFonts w:ascii="MS Shell Dlg 2" w:eastAsia="Times New Roman" w:hAnsi="MS Shell Dlg 2" w:cs="MS Shell Dlg 2"/>
-                <w:kern w:val="0"/>
-                <w:sz w:val="20"/>
-                <w:szCs w:val="20"/>
-                <w:lang w:val="en-IL" w:eastAsia="en-IL"/>
-                <w14:ligatures w14:val="none"/>
-              </w:rPr>
-              <w:t>14</w:t>
-            </w:r>
-          </w:p>
-        </w:tc>
-        <w:tc>
-          <w:tcPr>
-            <w:tcW w:w="0" w:type="auto"/>
-            <w:tcBorders>
-              <w:top w:val="outset" w:sz="6" w:space="0" w:color="auto"/>
-              <w:left w:val="outset" w:sz="6" w:space="0" w:color="auto"/>
-              <w:bottom w:val="outset" w:sz="6" w:space="0" w:color="auto"/>
-              <w:right w:val="outset" w:sz="6" w:space="0" w:color="auto"/>
-            </w:tcBorders>
-            <w:shd w:val="clear" w:color="auto" w:fill="auto"/>
-            <w:vAlign w:val="center"/>
-            <w:hideMark/>
-          </w:tcPr>
-          <w:p>
-            <w:pPr>
-              <w:spacing w:after="0" w:line="240" w:lineRule="auto"/>
-              <w:rPr>
-                <w:rFonts w:ascii="MS Shell Dlg 2" w:eastAsia="Times New Roman" w:hAnsi="MS Shell Dlg 2" w:cs="MS Shell Dlg 2"/>
-                <w:kern w:val="0"/>
-                <w:sz w:val="20"/>
-                <w:szCs w:val="20"/>
-                <w:lang w:val="en-IL" w:eastAsia="en-IL"/>
-                <w14:ligatures w14:val="none"/>
-              </w:rPr>
-            </w:pPr>
-            <w:r>
-              <w:rPr>
-                <w:rFonts w:ascii="MS Shell Dlg 2" w:eastAsia="Times New Roman" w:hAnsi="MS Shell Dlg 2" w:cs="MS Shell Dlg 2"/>
-                <w:kern w:val="0"/>
-                <w:sz w:val="20"/>
-                <w:szCs w:val="20"/>
-                <w:lang w:val="en-IL" w:eastAsia="en-IL"/>
-                <w14:ligatures w14:val="none"/>
-              </w:rPr>
-              <w:t>Nathan</w:t>
-            </w:r>
-          </w:p>
-        </w:tc>
-      </w:tr>
-      <w:tr>
-        <w:trPr>
-          <w:tblCellSpacing w:w="0" w:type="dxa"/>
-        </w:trPr>
-        <w:tc>
-          <w:tcPr>
-            <w:tcW w:w="0" w:type="auto"/>
-            <w:tcBorders>
-              <w:top w:val="outset" w:sz="6" w:space="0" w:color="auto"/>
-              <w:left w:val="outset" w:sz="6" w:space="0" w:color="auto"/>
-              <w:bottom w:val="outset" w:sz="6" w:space="0" w:color="auto"/>
-              <w:right w:val="outset" w:sz="6" w:space="0" w:color="auto"/>
-            </w:tcBorders>
-            <w:shd w:val="clear" w:color="auto" w:fill="auto"/>
-            <w:vAlign w:val="center"/>
-            <w:hideMark/>
-          </w:tcPr>
-          <w:p>
-            <w:pPr>
-              <w:spacing w:after="0" w:line="240" w:lineRule="auto"/>
-              <w:jc w:val="right"/>
-              <w:rPr>
-                <w:rFonts w:ascii="MS Shell Dlg 2" w:eastAsia="Times New Roman" w:hAnsi="MS Shell Dlg 2" w:cs="MS Shell Dlg 2"/>
-                <w:kern w:val="0"/>
-                <w:sz w:val="20"/>
-                <w:szCs w:val="20"/>
-                <w:lang w:val="en-IL" w:eastAsia="en-IL"/>
-                <w14:ligatures w14:val="none"/>
-              </w:rPr>
-            </w:pPr>
-            <w:r>
-              <w:rPr>
-                <w:rFonts w:ascii="MS Shell Dlg 2" w:eastAsia="Times New Roman" w:hAnsi="MS Shell Dlg 2" w:cs="MS Shell Dlg 2"/>
-                <w:kern w:val="0"/>
-                <w:sz w:val="20"/>
-                <w:szCs w:val="20"/>
-                <w:lang w:val="en-IL" w:eastAsia="en-IL"/>
-                <w14:ligatures w14:val="none"/>
-              </w:rPr>
-              <w:t>15</w:t>
-            </w:r>
-          </w:p>
-        </w:tc>
-        <w:tc>
-          <w:tcPr>
-            <w:tcW w:w="0" w:type="auto"/>
-            <w:tcBorders>
-              <w:top w:val="outset" w:sz="6" w:space="0" w:color="auto"/>
-              <w:left w:val="outset" w:sz="6" w:space="0" w:color="auto"/>
-              <w:bottom w:val="outset" w:sz="6" w:space="0" w:color="auto"/>
-              <w:right w:val="outset" w:sz="6" w:space="0" w:color="auto"/>
-            </w:tcBorders>
-            <w:shd w:val="clear" w:color="auto" w:fill="auto"/>
-            <w:vAlign w:val="center"/>
-            <w:hideMark/>
-          </w:tcPr>
-          <w:p>
-            <w:pPr>
-              <w:spacing w:after="0" w:line="240" w:lineRule="auto"/>
-              <w:rPr>
-                <w:rFonts w:ascii="MS Shell Dlg 2" w:eastAsia="Times New Roman" w:hAnsi="MS Shell Dlg 2" w:cs="MS Shell Dlg 2"/>
-                <w:kern w:val="0"/>
-                <w:sz w:val="20"/>
-                <w:szCs w:val="20"/>
-                <w:lang w:val="en-IL" w:eastAsia="en-IL"/>
-                <w14:ligatures w14:val="none"/>
-              </w:rPr>
-            </w:pPr>
-            <w:r>
-              <w:rPr>
-                <w:rFonts w:ascii="MS Shell Dlg 2" w:eastAsia="Times New Roman" w:hAnsi="MS Shell Dlg 2" w:cs="MS Shell Dlg 2"/>
-                <w:kern w:val="0"/>
-                <w:sz w:val="20"/>
-                <w:szCs w:val="20"/>
-                <w:lang w:val="en-IL" w:eastAsia="en-IL"/>
-                <w14:ligatures w14:val="none"/>
-              </w:rPr>
-              <w:t>Oliver</w:t>
-            </w:r>
-          </w:p>
-        </w:tc>
-      </w:tr>
-      <w:tr>
-        <w:trPr>
-          <w:tblCellSpacing w:w="0" w:type="dxa"/>
-        </w:trPr>
-        <w:tc>
-          <w:tcPr>
-            <w:tcW w:w="0" w:type="auto"/>
-            <w:tcBorders>
-              <w:top w:val="outset" w:sz="6" w:space="0" w:color="auto"/>
-              <w:left w:val="outset" w:sz="6" w:space="0" w:color="auto"/>
-              <w:bottom w:val="outset" w:sz="6" w:space="0" w:color="auto"/>
-              <w:right w:val="outset" w:sz="6" w:space="0" w:color="auto"/>
-            </w:tcBorders>
-            <w:shd w:val="clear" w:color="auto" w:fill="auto"/>
-            <w:vAlign w:val="center"/>
-            <w:hideMark/>
-          </w:tcPr>
-          <w:p>
-            <w:pPr>
-              <w:spacing w:after="0" w:line="240" w:lineRule="auto"/>
-              <w:jc w:val="right"/>
-              <w:rPr>
-                <w:rFonts w:ascii="MS Shell Dlg 2" w:eastAsia="Times New Roman" w:hAnsi="MS Shell Dlg 2" w:cs="MS Shell Dlg 2"/>
-                <w:kern w:val="0"/>
-                <w:sz w:val="20"/>
-                <w:szCs w:val="20"/>
-                <w:lang w:val="en-IL" w:eastAsia="en-IL"/>
-                <w14:ligatures w14:val="none"/>
-              </w:rPr>
-            </w:pPr>
-            <w:r>
-              <w:rPr>
-                <w:rFonts w:ascii="MS Shell Dlg 2" w:eastAsia="Times New Roman" w:hAnsi="MS Shell Dlg 2" w:cs="MS Shell Dlg 2"/>
-                <w:kern w:val="0"/>
-                <w:sz w:val="20"/>
-                <w:szCs w:val="20"/>
-                <w:lang w:val="en-IL" w:eastAsia="en-IL"/>
-                <w14:ligatures w14:val="none"/>
-              </w:rPr>
-              <w:t>22</w:t>
-            </w:r>
-          </w:p>
-        </w:tc>
-        <w:tc>
-          <w:tcPr>
-            <w:tcW w:w="0" w:type="auto"/>
-            <w:tcBorders>
-              <w:top w:val="outset" w:sz="6" w:space="0" w:color="auto"/>
-              <w:left w:val="outset" w:sz="6" w:space="0" w:color="auto"/>
-              <w:bottom w:val="outset" w:sz="6" w:space="0" w:color="auto"/>
-              <w:right w:val="outset" w:sz="6" w:space="0" w:color="auto"/>
-            </w:tcBorders>
-            <w:shd w:val="clear" w:color="auto" w:fill="auto"/>
-            <w:vAlign w:val="center"/>
-            <w:hideMark/>
-          </w:tcPr>
-          <w:p>
-            <w:pPr>
-              <w:spacing w:after="0" w:line="240" w:lineRule="auto"/>
-              <w:rPr>
-                <w:rFonts w:ascii="MS Shell Dlg 2" w:eastAsia="Times New Roman" w:hAnsi="MS Shell Dlg 2" w:cs="MS Shell Dlg 2"/>
-                <w:kern w:val="0"/>
-                <w:sz w:val="20"/>
-                <w:szCs w:val="20"/>
-                <w:lang w:val="en-IL" w:eastAsia="en-IL"/>
-                <w14:ligatures w14:val="none"/>
-              </w:rPr>
-            </w:pPr>
-            <w:r>
-              <w:rPr>
-                <w:rFonts w:ascii="MS Shell Dlg 2" w:eastAsia="Times New Roman" w:hAnsi="MS Shell Dlg 2" w:cs="MS Shell Dlg 2"/>
-                <w:kern w:val="0"/>
-                <w:sz w:val="20"/>
-                <w:szCs w:val="20"/>
-                <w:lang w:val="en-IL" w:eastAsia="en-IL"/>
-                <w14:ligatures w14:val="none"/>
-              </w:rPr>
-              <w:t>Benjy123</w:t>
-            </w:r>
-          </w:p>
-        </w:tc>
-      </w:tr>
-    </w:tbl>
-    <w:p>
-      <w:pPr>
-        <w:rPr>
-          <w:lang w:val="en-US"/>
-        </w:rPr>
-      </w:pPr>
-    </w:p>
-    <w:p>
-      <w:pPr>
-        <w:rPr>
-          <w:lang w:val="en-US"/>
-        </w:rPr>
-      </w:pPr>
-    </w:p>
-    <w:p>
-      <w:pPr>
-        <w:rPr>
-          <w:rtl/>
-          <w:lang w:val="en-US"/>
-        </w:rPr>
-      </w:pPr>
-      <w:r>
-        <w:rPr>
-          <w:lang w:val="en-US"/>
-        </w:rPr>
-        <w:t xml:space="preserve">All in the Tel Aviv branch and all in </w:t>
-      </w:r>
-      <w:r>
-        <w:rPr>
-          <w:lang w:val="en-US"/>
-        </w:rPr>
-        <w:t xml:space="preserve">4 </w:t>
-      </w:r>
-      <w:r>
-        <w:rPr>
-          <w:lang w:val="en-US"/>
-        </w:rPr>
-        <w:t xml:space="preserve">shifts one of </w:t>
-      </w:r>
-      <w:r>
-        <w:rPr>
-          <w:lang w:val="en-US"/>
-        </w:rPr>
-        <w:t>03.07.2024</w:t>
-      </w:r>
-      <w:r>
-        <w:rPr>
-          <w:lang w:val="en-US"/>
-        </w:rPr>
-        <w:t xml:space="preserve"> evening and</w:t>
-      </w:r>
-      <w:r>
-        <w:rPr>
-          <w:lang w:val="en-US"/>
-        </w:rPr>
-        <w:t xml:space="preserve"> day,</w:t>
-      </w:r>
-      <w:r>
-        <w:rPr>
-          <w:lang w:val="en-US"/>
-        </w:rPr>
-        <w:t xml:space="preserve"> </w:t>
+      <w:proofErr w:type="gramEnd"/>
+      <w:r>
+        <w:rPr>
+          <w:lang w:val="en-US"/>
+        </w:rPr>
+        <w:t xml:space="preserve"> of the day after tomorrow morning.</w:t>
+      </w:r>
+      <w:r>
+        <w:rPr>
+          <w:lang w:val="en-US"/>
+        </w:rPr>
+        <w:t xml:space="preserve">  And all are in an </w:t>
       </w:r>
       <w:proofErr w:type="spellStart"/>
-      <w:r>
-        <w:rPr>
-          <w:lang w:val="en-US"/>
-        </w:rPr>
-        <w:t>on</w:t>
+      <w:proofErr w:type="gramStart"/>
+      <w:r>
+        <w:rPr>
+          <w:lang w:val="en-US"/>
+        </w:rPr>
+        <w:t>on going</w:t>
       </w:r>
       <w:proofErr w:type="spellEnd"/>
-      <w:r>
-        <w:rPr>
-          <w:lang w:val="en-US"/>
-        </w:rPr>
-        <w:t xml:space="preserve"> </w:t>
-      </w:r>
-      <w:r>
-        <w:rPr>
-          <w:lang w:val="en-US"/>
-        </w:rPr>
-        <w:t>04.07.2024 night and 05.07.2024</w:t>
-      </w:r>
-      <w:r>
-        <w:rPr>
-          <w:lang w:val="en-US"/>
-        </w:rPr>
-        <w:t xml:space="preserve"> morning.</w:t>
-      </w:r>
-      <w:r>
-        <w:rPr>
-          <w:lang w:val="en-US"/>
-        </w:rPr>
-        <w:t xml:space="preserve">  </w:t>
+      <w:proofErr w:type="gramEnd"/>
+      <w:r>
+        <w:rPr>
+          <w:lang w:val="en-US"/>
+        </w:rPr>
+        <w:t xml:space="preserve"> shift</w:t>
+      </w:r>
+    </w:p>
+    <w:p>
+      <w:pPr>
+        <w:rPr>
+          <w:lang w:val="en-US"/>
+        </w:rPr>
+      </w:pPr>
+      <w:r>
+        <w:rPr>
+          <w:lang w:val="en-US"/>
+        </w:rPr>
+        <w:t>*</w:t>
+      </w:r>
+      <w:proofErr w:type="gramStart"/>
+      <w:r>
+        <w:rPr>
+          <w:lang w:val="en-US"/>
+        </w:rPr>
+        <w:t>if</w:t>
+      </w:r>
+      <w:proofErr w:type="gramEnd"/>
+      <w:r>
+        <w:rPr>
+          <w:lang w:val="en-US"/>
+        </w:rPr>
+        <w:t xml:space="preserve"> you </w:t>
+      </w:r>
+      <w:r>
+        <w:rPr>
+          <w:lang w:val="en-US"/>
+        </w:rPr>
+        <w:t>load</w:t>
+      </w:r>
+      <w:r>
+        <w:rPr>
+          <w:lang w:val="en-US"/>
+        </w:rPr>
+        <w:t xml:space="preserve"> it on Friday it will all delay by one day cause Saturday is a rest day</w:t>
+      </w:r>
+      <w:r>
+        <w:rPr>
+          <w:lang w:val="en-US"/>
+        </w:rPr>
+        <w:t xml:space="preserve"> and if its Thursday it will add 2</w:t>
+      </w:r>
+    </w:p>
+    <w:p>
+      <w:pPr>
+        <w:rPr>
+          <w:lang w:val="en-US"/>
+        </w:rPr>
+      </w:pPr>
+      <w:r>
+        <w:rPr>
+          <w:lang w:val="en-US"/>
+        </w:rPr>
+        <w:t xml:space="preserve">**if you check on Saturday then loading </w:t>
+      </w:r>
+      <w:proofErr w:type="gramStart"/>
+      <w:r>
+        <w:rPr>
+          <w:lang w:val="en-US"/>
+        </w:rPr>
+        <w:t>todays</w:t>
+      </w:r>
+      <w:proofErr w:type="gramEnd"/>
+      <w:r>
+        <w:rPr>
+          <w:lang w:val="en-US"/>
+        </w:rPr>
+        <w:t xml:space="preserve"> shift will be problematic…</w:t>
       </w:r>
     </w:p>
     <w:p>
@@ -2097,24 +588,29 @@
           <w:lang w:val="en-US"/>
         </w:rPr>
       </w:pPr>
-      <w:r>
-        <w:rPr>
-          <w:lang w:val="en-US"/>
-        </w:rPr>
-        <w:t>Before</w:t>
-      </w:r>
-      <w:r>
-        <w:rPr>
-          <w:lang w:val="en-US"/>
-        </w:rPr>
-        <w:t xml:space="preserve"> you can use the system</w:t>
-      </w:r>
-      <w:r>
-        <w:rPr>
-          <w:lang w:val="en-US"/>
-        </w:rPr>
-        <w:t>,</w:t>
-      </w:r>
+      <w:proofErr w:type="gramStart"/>
+      <w:r>
+        <w:rPr>
+          <w:lang w:val="en-US"/>
+        </w:rPr>
+        <w:lastRenderedPageBreak/>
+        <w:t>before</w:t>
+      </w:r>
+      <w:proofErr w:type="gramEnd"/>
+      <w:r>
+        <w:rPr>
+          <w:lang w:val="en-US"/>
+        </w:rPr>
+        <w:t xml:space="preserve"> you can use the </w:t>
+      </w:r>
+      <w:proofErr w:type="gramStart"/>
+      <w:r>
+        <w:rPr>
+          <w:lang w:val="en-US"/>
+        </w:rPr>
+        <w:t>system</w:t>
+      </w:r>
+      <w:proofErr w:type="gramEnd"/>
       <w:r>
         <w:rPr>
           <w:lang w:val="en-US"/>

</xml_diff>